<commit_message>
Requisitos nuevos solicitados por maiki
</commit_message>
<xml_diff>
--- a/ITER3/ARTEFACTOS/2_Requisitos.docx
+++ b/ITER3/ARTEFACTOS/2_Requisitos.docx
@@ -1,10 +1,10 @@
 
 <file path=word/document.xml><?xml version="1.0" encoding="utf-8"?>
-<w:document xmlns:wpc="http://schemas.microsoft.com/office/word/2010/wordprocessingCanvas" xmlns:cx="http://schemas.microsoft.com/office/drawing/2014/chartex" xmlns:cx1="http://schemas.microsoft.com/office/drawing/2015/9/8/chartex" xmlns:cx2="http://schemas.microsoft.com/office/drawing/2015/10/21/chartex" xmlns:cx3="http://schemas.microsoft.com/office/drawing/2016/5/9/chartex" xmlns:cx4="http://schemas.microsoft.com/office/drawing/2016/5/10/chartex" xmlns:cx5="http://schemas.microsoft.com/office/drawing/2016/5/11/chartex" xmlns:cx6="http://schemas.microsoft.com/office/drawing/2016/5/12/chartex" xmlns:cx7="http://schemas.microsoft.com/office/drawing/2016/5/13/chartex" xmlns:cx8="http://schemas.microsoft.com/office/drawing/2016/5/14/chartex" xmlns:mc="http://schemas.openxmlformats.org/markup-compatibility/2006" xmlns:aink="http://schemas.microsoft.com/office/drawing/2016/ink" xmlns:am3d="http://schemas.microsoft.com/office/drawing/2017/model3d" xmlns:o="urn:schemas-microsoft-com:office:office" xmlns:r="http://schemas.openxmlformats.org/officeDocument/2006/relationships" xmlns:m="http://schemas.openxmlformats.org/officeDocument/2006/math" xmlns:v="urn:schemas-microsoft-com:vml" xmlns:wp14="http://schemas.microsoft.com/office/word/2010/wordprocessingDrawing" xmlns:wp="http://schemas.openxmlformats.org/drawingml/2006/wordprocessingDrawing" xmlns:w10="urn:schemas-microsoft-com:office:word" xmlns:w="http://schemas.openxmlformats.org/wordprocessingml/2006/main" xmlns:w14="http://schemas.microsoft.com/office/word/2010/wordml" xmlns:w15="http://schemas.microsoft.com/office/word/2012/wordml" xmlns:w16cid="http://schemas.microsoft.com/office/word/2016/wordml/cid" xmlns:w16se="http://schemas.microsoft.com/office/word/2015/wordml/symex" xmlns:wpg="http://schemas.microsoft.com/office/word/2010/wordprocessingGroup" xmlns:wpi="http://schemas.microsoft.com/office/word/2010/wordprocessingInk" xmlns:wne="http://schemas.microsoft.com/office/word/2006/wordml" xmlns:wps="http://schemas.microsoft.com/office/word/2010/wordprocessingShape" mc:Ignorable="w14 w15 w16se w16cid wp14">
+<w:document xmlns:wpc="http://schemas.microsoft.com/office/word/2010/wordprocessingCanvas" xmlns:cx="http://schemas.microsoft.com/office/drawing/2014/chartex" xmlns:cx1="http://schemas.microsoft.com/office/drawing/2015/9/8/chartex" xmlns:mc="http://schemas.openxmlformats.org/markup-compatibility/2006" xmlns:o="urn:schemas-microsoft-com:office:office" xmlns:r="http://schemas.openxmlformats.org/officeDocument/2006/relationships" xmlns:m="http://schemas.openxmlformats.org/officeDocument/2006/math" xmlns:v="urn:schemas-microsoft-com:vml" xmlns:wp14="http://schemas.microsoft.com/office/word/2010/wordprocessingDrawing" xmlns:wp="http://schemas.openxmlformats.org/drawingml/2006/wordprocessingDrawing" xmlns:w10="urn:schemas-microsoft-com:office:word" xmlns:w="http://schemas.openxmlformats.org/wordprocessingml/2006/main" xmlns:w14="http://schemas.microsoft.com/office/word/2010/wordml" xmlns:w15="http://schemas.microsoft.com/office/word/2012/wordml" xmlns:w16se="http://schemas.microsoft.com/office/word/2015/wordml/symex" xmlns:wpg="http://schemas.microsoft.com/office/word/2010/wordprocessingGroup" xmlns:wpi="http://schemas.microsoft.com/office/word/2010/wordprocessingInk" xmlns:wne="http://schemas.microsoft.com/office/word/2006/wordml" xmlns:wps="http://schemas.microsoft.com/office/word/2010/wordprocessingShape" mc:Ignorable="w14 w15 w16se wp14">
   <w:body>
     <w:p>
       <w:pPr>
-        <w:pStyle w:val="Heading1"/>
+        <w:pStyle w:val="Ttulo1"/>
         <w:numPr>
           <w:ilvl w:val="0"/>
           <w:numId w:val="0"/>
@@ -12,17 +12,12 @@
         <w:jc w:val="both"/>
       </w:pPr>
       <w:r>
-        <w:t xml:space="preserve">2 </w:t>
-      </w:r>
-      <w:proofErr w:type="gramStart"/>
-      <w:r>
-        <w:t>Requisitos</w:t>
-      </w:r>
-      <w:proofErr w:type="gramEnd"/>
-    </w:p>
-    <w:p>
-      <w:pPr>
-        <w:pStyle w:val="Heading2"/>
+        <w:t>2 Requisitos</w:t>
+      </w:r>
+    </w:p>
+    <w:p>
+      <w:pPr>
+        <w:pStyle w:val="Ttulo2"/>
         <w:jc w:val="both"/>
         <w:rPr>
           <w:b/>
@@ -104,7 +99,7 @@
     </w:p>
     <w:p>
       <w:pPr>
-        <w:pStyle w:val="ListParagraph"/>
+        <w:pStyle w:val="Prrafodelista"/>
         <w:numPr>
           <w:ilvl w:val="0"/>
           <w:numId w:val="9"/>
@@ -136,7 +131,7 @@
     <w:bookmarkEnd w:id="7"/>
     <w:p>
       <w:pPr>
-        <w:pStyle w:val="ListParagraph"/>
+        <w:pStyle w:val="Prrafodelista"/>
         <w:numPr>
           <w:ilvl w:val="0"/>
           <w:numId w:val="9"/>
@@ -158,7 +153,7 @@
     </w:p>
     <w:p>
       <w:pPr>
-        <w:pStyle w:val="ListParagraph"/>
+        <w:pStyle w:val="Prrafodelista"/>
         <w:numPr>
           <w:ilvl w:val="0"/>
           <w:numId w:val="9"/>
@@ -270,7 +265,7 @@
     </w:p>
     <w:p>
       <w:pPr>
-        <w:pStyle w:val="ListParagraph"/>
+        <w:pStyle w:val="Prrafodelista"/>
         <w:numPr>
           <w:ilvl w:val="0"/>
           <w:numId w:val="9"/>
@@ -328,7 +323,7 @@
     </w:p>
     <w:p>
       <w:pPr>
-        <w:pStyle w:val="ListParagraph"/>
+        <w:pStyle w:val="Prrafodelista"/>
         <w:numPr>
           <w:ilvl w:val="0"/>
           <w:numId w:val="9"/>
@@ -352,7 +347,7 @@
     <w:bookmarkEnd w:id="13"/>
     <w:p>
       <w:pPr>
-        <w:pStyle w:val="ListParagraph"/>
+        <w:pStyle w:val="Prrafodelista"/>
         <w:numPr>
           <w:ilvl w:val="0"/>
           <w:numId w:val="9"/>
@@ -468,7 +463,7 @@
     </w:p>
     <w:p>
       <w:pPr>
-        <w:pStyle w:val="ListParagraph"/>
+        <w:pStyle w:val="Prrafodelista"/>
         <w:numPr>
           <w:ilvl w:val="0"/>
           <w:numId w:val="9"/>
@@ -518,7 +513,7 @@
     </w:p>
     <w:p>
       <w:pPr>
-        <w:pStyle w:val="ListParagraph"/>
+        <w:pStyle w:val="Prrafodelista"/>
         <w:numPr>
           <w:ilvl w:val="0"/>
           <w:numId w:val="9"/>
@@ -542,7 +537,7 @@
     </w:p>
     <w:p>
       <w:pPr>
-        <w:pStyle w:val="ListParagraph"/>
+        <w:pStyle w:val="Prrafodelista"/>
         <w:numPr>
           <w:ilvl w:val="0"/>
           <w:numId w:val="9"/>
@@ -632,7 +627,7 @@
     </w:p>
     <w:p>
       <w:pPr>
-        <w:pStyle w:val="ListParagraph"/>
+        <w:pStyle w:val="Prrafodelista"/>
         <w:numPr>
           <w:ilvl w:val="0"/>
           <w:numId w:val="9"/>
@@ -678,7 +673,7 @@
     </w:p>
     <w:p>
       <w:pPr>
-        <w:pStyle w:val="ListParagraph"/>
+        <w:pStyle w:val="Prrafodelista"/>
         <w:numPr>
           <w:ilvl w:val="0"/>
           <w:numId w:val="9"/>
@@ -713,7 +708,7 @@
     </w:p>
     <w:p>
       <w:pPr>
-        <w:pStyle w:val="ListParagraph"/>
+        <w:pStyle w:val="Prrafodelista"/>
         <w:numPr>
           <w:ilvl w:val="0"/>
           <w:numId w:val="9"/>
@@ -814,7 +809,7 @@
     <w:bookmarkEnd w:id="27"/>
     <w:p>
       <w:pPr>
-        <w:pStyle w:val="ListParagraph"/>
+        <w:pStyle w:val="Prrafodelista"/>
         <w:numPr>
           <w:ilvl w:val="0"/>
           <w:numId w:val="9"/>
@@ -854,7 +849,7 @@
     </w:p>
     <w:p>
       <w:pPr>
-        <w:pStyle w:val="ListParagraph"/>
+        <w:pStyle w:val="Prrafodelista"/>
         <w:numPr>
           <w:ilvl w:val="0"/>
           <w:numId w:val="9"/>
@@ -876,7 +871,7 @@
     </w:p>
     <w:p>
       <w:pPr>
-        <w:pStyle w:val="ListParagraph"/>
+        <w:pStyle w:val="Prrafodelista"/>
         <w:numPr>
           <w:ilvl w:val="0"/>
           <w:numId w:val="9"/>
@@ -934,7 +929,7 @@
     </w:p>
     <w:p>
       <w:pPr>
-        <w:pStyle w:val="ListParagraph"/>
+        <w:pStyle w:val="Prrafodelista"/>
         <w:numPr>
           <w:ilvl w:val="0"/>
           <w:numId w:val="9"/>
@@ -965,7 +960,7 @@
     </w:p>
     <w:p>
       <w:pPr>
-        <w:pStyle w:val="ListParagraph"/>
+        <w:pStyle w:val="Prrafodelista"/>
         <w:numPr>
           <w:ilvl w:val="0"/>
           <w:numId w:val="9"/>
@@ -996,7 +991,7 @@
     </w:p>
     <w:p>
       <w:pPr>
-        <w:pStyle w:val="ListParagraph"/>
+        <w:pStyle w:val="Prrafodelista"/>
         <w:numPr>
           <w:ilvl w:val="0"/>
           <w:numId w:val="9"/>
@@ -1113,7 +1108,7 @@
     </w:p>
     <w:p>
       <w:pPr>
-        <w:pStyle w:val="ListParagraph"/>
+        <w:pStyle w:val="Prrafodelista"/>
         <w:numPr>
           <w:ilvl w:val="0"/>
           <w:numId w:val="9"/>
@@ -1141,7 +1136,7 @@
     </w:p>
     <w:p>
       <w:pPr>
-        <w:pStyle w:val="ListParagraph"/>
+        <w:pStyle w:val="Prrafodelista"/>
         <w:numPr>
           <w:ilvl w:val="0"/>
           <w:numId w:val="9"/>
@@ -1196,7 +1191,7 @@
     </w:p>
     <w:p>
       <w:pPr>
-        <w:pStyle w:val="ListParagraph"/>
+        <w:pStyle w:val="Prrafodelista"/>
         <w:numPr>
           <w:ilvl w:val="0"/>
           <w:numId w:val="9"/>
@@ -1354,7 +1349,7 @@
     </w:p>
     <w:p>
       <w:pPr>
-        <w:pStyle w:val="ListParagraph"/>
+        <w:pStyle w:val="Prrafodelista"/>
         <w:numPr>
           <w:ilvl w:val="0"/>
           <w:numId w:val="9"/>
@@ -1385,7 +1380,7 @@
     </w:p>
     <w:p>
       <w:pPr>
-        <w:pStyle w:val="ListParagraph"/>
+        <w:pStyle w:val="Prrafodelista"/>
         <w:numPr>
           <w:ilvl w:val="0"/>
           <w:numId w:val="9"/>
@@ -1460,7 +1455,7 @@
     </w:p>
     <w:p>
       <w:pPr>
-        <w:pStyle w:val="ListParagraph"/>
+        <w:pStyle w:val="Prrafodelista"/>
         <w:numPr>
           <w:ilvl w:val="0"/>
           <w:numId w:val="9"/>
@@ -1591,7 +1586,7 @@
     </w:p>
     <w:p>
       <w:pPr>
-        <w:pStyle w:val="ListParagraph"/>
+        <w:pStyle w:val="Prrafodelista"/>
         <w:numPr>
           <w:ilvl w:val="0"/>
           <w:numId w:val="9"/>
@@ -1637,7 +1632,7 @@
     </w:p>
     <w:p>
       <w:pPr>
-        <w:pStyle w:val="ListParagraph"/>
+        <w:pStyle w:val="Prrafodelista"/>
         <w:numPr>
           <w:ilvl w:val="0"/>
           <w:numId w:val="9"/>
@@ -1671,7 +1666,7 @@
     </w:p>
     <w:p>
       <w:pPr>
-        <w:pStyle w:val="ListParagraph"/>
+        <w:pStyle w:val="Prrafodelista"/>
         <w:numPr>
           <w:ilvl w:val="0"/>
           <w:numId w:val="9"/>
@@ -1822,7 +1817,7 @@
     </w:p>
     <w:p>
       <w:pPr>
-        <w:pStyle w:val="ListParagraph"/>
+        <w:pStyle w:val="Prrafodelista"/>
         <w:numPr>
           <w:ilvl w:val="0"/>
           <w:numId w:val="9"/>
@@ -1841,7 +1836,7 @@
     </w:p>
     <w:p>
       <w:pPr>
-        <w:pStyle w:val="ListParagraph"/>
+        <w:pStyle w:val="Prrafodelista"/>
         <w:numPr>
           <w:ilvl w:val="0"/>
           <w:numId w:val="9"/>
@@ -1863,7 +1858,7 @@
     </w:p>
     <w:p>
       <w:pPr>
-        <w:pStyle w:val="ListParagraph"/>
+        <w:pStyle w:val="Prrafodelista"/>
         <w:numPr>
           <w:ilvl w:val="0"/>
           <w:numId w:val="9"/>
@@ -1984,7 +1979,7 @@
     </w:p>
     <w:p>
       <w:pPr>
-        <w:pStyle w:val="ListParagraph"/>
+        <w:pStyle w:val="Prrafodelista"/>
         <w:numPr>
           <w:ilvl w:val="0"/>
           <w:numId w:val="9"/>
@@ -2024,7 +2019,7 @@
     </w:p>
     <w:p>
       <w:pPr>
-        <w:pStyle w:val="ListParagraph"/>
+        <w:pStyle w:val="Prrafodelista"/>
         <w:numPr>
           <w:ilvl w:val="0"/>
           <w:numId w:val="9"/>
@@ -2083,7 +2078,7 @@
     </w:p>
     <w:p>
       <w:pPr>
-        <w:pStyle w:val="ListParagraph"/>
+        <w:pStyle w:val="Prrafodelista"/>
         <w:numPr>
           <w:ilvl w:val="0"/>
           <w:numId w:val="9"/>
@@ -2232,7 +2227,7 @@
     </w:p>
     <w:p>
       <w:pPr>
-        <w:pStyle w:val="ListParagraph"/>
+        <w:pStyle w:val="Prrafodelista"/>
         <w:numPr>
           <w:ilvl w:val="0"/>
           <w:numId w:val="9"/>
@@ -2254,7 +2249,7 @@
     </w:p>
     <w:p>
       <w:pPr>
-        <w:pStyle w:val="ListParagraph"/>
+        <w:pStyle w:val="Prrafodelista"/>
         <w:numPr>
           <w:ilvl w:val="0"/>
           <w:numId w:val="9"/>
@@ -2285,7 +2280,7 @@
     </w:p>
     <w:p>
       <w:pPr>
-        <w:pStyle w:val="ListParagraph"/>
+        <w:pStyle w:val="Prrafodelista"/>
         <w:numPr>
           <w:ilvl w:val="0"/>
           <w:numId w:val="9"/>
@@ -2447,7 +2442,7 @@
     </w:p>
     <w:p>
       <w:pPr>
-        <w:pStyle w:val="ListParagraph"/>
+        <w:pStyle w:val="Prrafodelista"/>
         <w:numPr>
           <w:ilvl w:val="0"/>
           <w:numId w:val="9"/>
@@ -2478,7 +2473,7 @@
     </w:p>
     <w:p>
       <w:pPr>
-        <w:pStyle w:val="ListParagraph"/>
+        <w:pStyle w:val="Prrafodelista"/>
         <w:numPr>
           <w:ilvl w:val="0"/>
           <w:numId w:val="9"/>
@@ -2515,7 +2510,7 @@
     </w:p>
     <w:p>
       <w:pPr>
-        <w:pStyle w:val="ListParagraph"/>
+        <w:pStyle w:val="Prrafodelista"/>
         <w:numPr>
           <w:ilvl w:val="0"/>
           <w:numId w:val="9"/>
@@ -2635,7 +2630,7 @@
     </w:p>
     <w:p>
       <w:pPr>
-        <w:pStyle w:val="ListParagraph"/>
+        <w:pStyle w:val="Prrafodelista"/>
         <w:numPr>
           <w:ilvl w:val="0"/>
           <w:numId w:val="9"/>
@@ -2666,7 +2661,7 @@
     </w:p>
     <w:p>
       <w:pPr>
-        <w:pStyle w:val="ListParagraph"/>
+        <w:pStyle w:val="Prrafodelista"/>
         <w:numPr>
           <w:ilvl w:val="0"/>
           <w:numId w:val="9"/>
@@ -2715,7 +2710,7 @@
     </w:p>
     <w:p>
       <w:pPr>
-        <w:pStyle w:val="ListParagraph"/>
+        <w:pStyle w:val="Prrafodelista"/>
         <w:numPr>
           <w:ilvl w:val="0"/>
           <w:numId w:val="9"/>
@@ -2818,7 +2813,7 @@
     </w:p>
     <w:p>
       <w:pPr>
-        <w:pStyle w:val="ListParagraph"/>
+        <w:pStyle w:val="Prrafodelista"/>
         <w:numPr>
           <w:ilvl w:val="0"/>
           <w:numId w:val="9"/>
@@ -2849,7 +2844,7 @@
     </w:p>
     <w:p>
       <w:pPr>
-        <w:pStyle w:val="ListParagraph"/>
+        <w:pStyle w:val="Prrafodelista"/>
         <w:numPr>
           <w:ilvl w:val="0"/>
           <w:numId w:val="9"/>
@@ -2895,7 +2890,7 @@
     </w:p>
     <w:p>
       <w:pPr>
-        <w:pStyle w:val="ListParagraph"/>
+        <w:pStyle w:val="Prrafodelista"/>
         <w:numPr>
           <w:ilvl w:val="0"/>
           <w:numId w:val="9"/>
@@ -3107,7 +3102,7 @@
     </w:p>
     <w:p>
       <w:pPr>
-        <w:pStyle w:val="ListParagraph"/>
+        <w:pStyle w:val="Prrafodelista"/>
         <w:numPr>
           <w:ilvl w:val="0"/>
           <w:numId w:val="9"/>
@@ -3156,7 +3151,7 @@
     </w:p>
     <w:p>
       <w:pPr>
-        <w:pStyle w:val="ListParagraph"/>
+        <w:pStyle w:val="Prrafodelista"/>
         <w:numPr>
           <w:ilvl w:val="0"/>
           <w:numId w:val="9"/>
@@ -3229,7 +3224,7 @@
     </w:p>
     <w:p>
       <w:pPr>
-        <w:pStyle w:val="ListParagraph"/>
+        <w:pStyle w:val="Prrafodelista"/>
         <w:numPr>
           <w:ilvl w:val="0"/>
           <w:numId w:val="9"/>
@@ -3330,7 +3325,7 @@
     </w:p>
     <w:p>
       <w:pPr>
-        <w:pStyle w:val="ListParagraph"/>
+        <w:pStyle w:val="Prrafodelista"/>
         <w:numPr>
           <w:ilvl w:val="0"/>
           <w:numId w:val="9"/>
@@ -3352,7 +3347,7 @@
     </w:p>
     <w:p>
       <w:pPr>
-        <w:pStyle w:val="ListParagraph"/>
+        <w:pStyle w:val="Prrafodelista"/>
         <w:numPr>
           <w:ilvl w:val="0"/>
           <w:numId w:val="9"/>
@@ -3391,7 +3386,7 @@
     </w:p>
     <w:p>
       <w:pPr>
-        <w:pStyle w:val="ListParagraph"/>
+        <w:pStyle w:val="Prrafodelista"/>
         <w:numPr>
           <w:ilvl w:val="0"/>
           <w:numId w:val="9"/>
@@ -3566,7 +3561,7 @@
     </w:p>
     <w:p>
       <w:pPr>
-        <w:pStyle w:val="ListParagraph"/>
+        <w:pStyle w:val="Prrafodelista"/>
         <w:numPr>
           <w:ilvl w:val="0"/>
           <w:numId w:val="9"/>
@@ -3624,7 +3619,7 @@
     </w:p>
     <w:p>
       <w:pPr>
-        <w:pStyle w:val="ListParagraph"/>
+        <w:pStyle w:val="Prrafodelista"/>
         <w:numPr>
           <w:ilvl w:val="0"/>
           <w:numId w:val="9"/>
@@ -3646,7 +3641,7 @@
     </w:p>
     <w:p>
       <w:pPr>
-        <w:pStyle w:val="ListParagraph"/>
+        <w:pStyle w:val="Prrafodelista"/>
         <w:numPr>
           <w:ilvl w:val="0"/>
           <w:numId w:val="9"/>
@@ -3756,7 +3751,7 @@
     </w:p>
     <w:p>
       <w:pPr>
-        <w:pStyle w:val="ListParagraph"/>
+        <w:pStyle w:val="Prrafodelista"/>
         <w:numPr>
           <w:ilvl w:val="0"/>
           <w:numId w:val="9"/>
@@ -3781,7 +3776,7 @@
     </w:p>
     <w:p>
       <w:pPr>
-        <w:pStyle w:val="ListParagraph"/>
+        <w:pStyle w:val="Prrafodelista"/>
         <w:numPr>
           <w:ilvl w:val="0"/>
           <w:numId w:val="9"/>
@@ -3818,7 +3813,7 @@
     </w:p>
     <w:p>
       <w:pPr>
-        <w:pStyle w:val="ListParagraph"/>
+        <w:pStyle w:val="Prrafodelista"/>
         <w:numPr>
           <w:ilvl w:val="0"/>
           <w:numId w:val="9"/>
@@ -3959,7 +3954,7 @@
     </w:p>
     <w:p>
       <w:pPr>
-        <w:pStyle w:val="ListParagraph"/>
+        <w:pStyle w:val="Prrafodelista"/>
         <w:numPr>
           <w:ilvl w:val="0"/>
           <w:numId w:val="9"/>
@@ -3990,7 +3985,7 @@
     </w:p>
     <w:p>
       <w:pPr>
-        <w:pStyle w:val="ListParagraph"/>
+        <w:pStyle w:val="Prrafodelista"/>
         <w:numPr>
           <w:ilvl w:val="0"/>
           <w:numId w:val="9"/>
@@ -4021,7 +4016,7 @@
     </w:p>
     <w:p>
       <w:pPr>
-        <w:pStyle w:val="ListParagraph"/>
+        <w:pStyle w:val="Prrafodelista"/>
         <w:numPr>
           <w:ilvl w:val="0"/>
           <w:numId w:val="9"/>
@@ -4114,7 +4109,7 @@
     </w:p>
     <w:p>
       <w:pPr>
-        <w:pStyle w:val="ListParagraph"/>
+        <w:pStyle w:val="Prrafodelista"/>
         <w:numPr>
           <w:ilvl w:val="0"/>
           <w:numId w:val="9"/>
@@ -4174,7 +4169,7 @@
     </w:p>
     <w:p>
       <w:pPr>
-        <w:pStyle w:val="ListParagraph"/>
+        <w:pStyle w:val="Prrafodelista"/>
         <w:numPr>
           <w:ilvl w:val="0"/>
           <w:numId w:val="9"/>
@@ -4205,7 +4200,7 @@
     </w:p>
     <w:p>
       <w:pPr>
-        <w:pStyle w:val="ListParagraph"/>
+        <w:pStyle w:val="Prrafodelista"/>
         <w:numPr>
           <w:ilvl w:val="0"/>
           <w:numId w:val="9"/>
@@ -4310,7 +4305,7 @@
     </w:p>
     <w:p>
       <w:pPr>
-        <w:pStyle w:val="ListParagraph"/>
+        <w:pStyle w:val="Prrafodelista"/>
         <w:numPr>
           <w:ilvl w:val="0"/>
           <w:numId w:val="9"/>
@@ -4350,7 +4345,7 @@
     </w:p>
     <w:p>
       <w:pPr>
-        <w:pStyle w:val="ListParagraph"/>
+        <w:pStyle w:val="Prrafodelista"/>
         <w:numPr>
           <w:ilvl w:val="0"/>
           <w:numId w:val="9"/>
@@ -4384,7 +4379,7 @@
     </w:p>
     <w:p>
       <w:pPr>
-        <w:pStyle w:val="ListParagraph"/>
+        <w:pStyle w:val="Prrafodelista"/>
         <w:numPr>
           <w:ilvl w:val="0"/>
           <w:numId w:val="9"/>
@@ -4468,7 +4463,7 @@
     </w:p>
     <w:p>
       <w:pPr>
-        <w:pStyle w:val="ListParagraph"/>
+        <w:pStyle w:val="Prrafodelista"/>
         <w:numPr>
           <w:ilvl w:val="0"/>
           <w:numId w:val="9"/>
@@ -4508,7 +4503,7 @@
     </w:p>
     <w:p>
       <w:pPr>
-        <w:pStyle w:val="ListParagraph"/>
+        <w:pStyle w:val="Prrafodelista"/>
         <w:numPr>
           <w:ilvl w:val="0"/>
           <w:numId w:val="9"/>
@@ -4530,7 +4525,7 @@
     </w:p>
     <w:p>
       <w:pPr>
-        <w:pStyle w:val="ListParagraph"/>
+        <w:pStyle w:val="Prrafodelista"/>
         <w:numPr>
           <w:ilvl w:val="0"/>
           <w:numId w:val="9"/>
@@ -4614,7 +4609,7 @@
     </w:p>
     <w:p>
       <w:pPr>
-        <w:pStyle w:val="ListParagraph"/>
+        <w:pStyle w:val="Prrafodelista"/>
         <w:numPr>
           <w:ilvl w:val="0"/>
           <w:numId w:val="9"/>
@@ -4656,7 +4651,7 @@
     </w:p>
     <w:p>
       <w:pPr>
-        <w:pStyle w:val="ListParagraph"/>
+        <w:pStyle w:val="Prrafodelista"/>
         <w:numPr>
           <w:ilvl w:val="0"/>
           <w:numId w:val="9"/>
@@ -4678,7 +4673,7 @@
     </w:p>
     <w:p>
       <w:pPr>
-        <w:pStyle w:val="ListParagraph"/>
+        <w:pStyle w:val="Prrafodelista"/>
         <w:numPr>
           <w:ilvl w:val="0"/>
           <w:numId w:val="9"/>
@@ -4835,7 +4830,7 @@
     </w:p>
     <w:p>
       <w:pPr>
-        <w:pStyle w:val="ListParagraph"/>
+        <w:pStyle w:val="Prrafodelista"/>
         <w:numPr>
           <w:ilvl w:val="0"/>
           <w:numId w:val="9"/>
@@ -4915,7 +4910,7 @@
     </w:p>
     <w:p>
       <w:pPr>
-        <w:pStyle w:val="ListParagraph"/>
+        <w:pStyle w:val="Prrafodelista"/>
         <w:numPr>
           <w:ilvl w:val="0"/>
           <w:numId w:val="9"/>
@@ -4984,7 +4979,7 @@
     <w:bookmarkEnd w:id="49"/>
     <w:p>
       <w:pPr>
-        <w:pStyle w:val="ListParagraph"/>
+        <w:pStyle w:val="Prrafodelista"/>
         <w:numPr>
           <w:ilvl w:val="0"/>
           <w:numId w:val="9"/>
@@ -5216,7 +5211,7 @@
     <w:bookmarkEnd w:id="51"/>
     <w:p>
       <w:pPr>
-        <w:pStyle w:val="ListParagraph"/>
+        <w:pStyle w:val="Prrafodelista"/>
         <w:numPr>
           <w:ilvl w:val="0"/>
           <w:numId w:val="9"/>
@@ -5235,7 +5230,7 @@
     </w:p>
     <w:p>
       <w:pPr>
-        <w:pStyle w:val="ListParagraph"/>
+        <w:pStyle w:val="Prrafodelista"/>
         <w:numPr>
           <w:ilvl w:val="0"/>
           <w:numId w:val="9"/>
@@ -5335,7 +5330,7 @@
     </w:p>
     <w:p>
       <w:pPr>
-        <w:pStyle w:val="ListParagraph"/>
+        <w:pStyle w:val="Prrafodelista"/>
         <w:numPr>
           <w:ilvl w:val="0"/>
           <w:numId w:val="9"/>
@@ -5416,7 +5411,7 @@
     </w:p>
     <w:p>
       <w:pPr>
-        <w:pStyle w:val="ListParagraph"/>
+        <w:pStyle w:val="Prrafodelista"/>
         <w:numPr>
           <w:ilvl w:val="0"/>
           <w:numId w:val="9"/>
@@ -5435,7 +5430,7 @@
     </w:p>
     <w:p>
       <w:pPr>
-        <w:pStyle w:val="ListParagraph"/>
+        <w:pStyle w:val="Prrafodelista"/>
         <w:numPr>
           <w:ilvl w:val="0"/>
           <w:numId w:val="9"/>
@@ -5463,7 +5458,7 @@
     </w:p>
     <w:p>
       <w:pPr>
-        <w:pStyle w:val="ListParagraph"/>
+        <w:pStyle w:val="Prrafodelista"/>
         <w:numPr>
           <w:ilvl w:val="0"/>
           <w:numId w:val="9"/>
@@ -5546,7 +5541,7 @@
     </w:p>
     <w:p>
       <w:pPr>
-        <w:pStyle w:val="ListParagraph"/>
+        <w:pStyle w:val="Prrafodelista"/>
         <w:numPr>
           <w:ilvl w:val="0"/>
           <w:numId w:val="9"/>
@@ -5574,7 +5569,7 @@
     </w:p>
     <w:p>
       <w:pPr>
-        <w:pStyle w:val="ListParagraph"/>
+        <w:pStyle w:val="Prrafodelista"/>
         <w:numPr>
           <w:ilvl w:val="0"/>
           <w:numId w:val="9"/>
@@ -5602,7 +5597,7 @@
     </w:p>
     <w:p>
       <w:pPr>
-        <w:pStyle w:val="ListParagraph"/>
+        <w:pStyle w:val="Prrafodelista"/>
         <w:numPr>
           <w:ilvl w:val="0"/>
           <w:numId w:val="9"/>
@@ -5621,28 +5616,17 @@
     </w:p>
     <w:p>
       <w:pPr>
-        <w:pStyle w:val="Heading3"/>
-        <w:jc w:val="both"/>
-      </w:pPr>
-      <w:bookmarkStart w:id="52" w:name="_Toc527976034"/>
-      <w:r>
-        <w:t>Solo para la opción de implementación SOLUCIÓN 1</w:t>
-      </w:r>
-      <w:bookmarkEnd w:id="52"/>
-    </w:p>
-    <w:p>
-      <w:pPr>
-        <w:jc w:val="both"/>
-        <w:rPr>
-          <w:lang w:val="es-ES"/>
-        </w:rPr>
-      </w:pPr>
-      <w:r>
-        <w:rPr>
-          <w:b/>
-          <w:lang w:val="es-ES"/>
-        </w:rPr>
-        <w:t>RF27</w:t>
+        <w:jc w:val="both"/>
+        <w:rPr>
+          <w:lang w:val="es-ES"/>
+        </w:rPr>
+      </w:pPr>
+      <w:r>
+        <w:rPr>
+          <w:b/>
+          <w:lang w:val="es-ES"/>
+        </w:rPr>
+        <w:t>RF37</w:t>
       </w:r>
       <w:r>
         <w:rPr>
@@ -5655,43 +5639,63 @@
           <w:u w:val="single"/>
           <w:lang w:val="es-ES"/>
         </w:rPr>
-        <w:t xml:space="preserve">Admitir solicitudes de </w:t>
-      </w:r>
-      <w:r>
-        <w:rPr>
-          <w:b/>
-          <w:u w:val="single"/>
-          <w:lang w:val="es-ES"/>
-        </w:rPr>
-        <w:t>presupuestos</w:t>
-      </w:r>
-      <w:r>
-        <w:rPr>
-          <w:lang w:val="es-ES"/>
-        </w:rPr>
-        <w:t xml:space="preserve">: Los </w:t>
-      </w:r>
-      <w:bookmarkStart w:id="53" w:name="OLE_LINK82"/>
-      <w:bookmarkStart w:id="54" w:name="OLE_LINK83"/>
-      <w:r>
-        <w:rPr>
-          <w:b/>
-          <w:lang w:val="es-ES"/>
-        </w:rPr>
-        <w:t>coordinadores técnicos</w:t>
-      </w:r>
-      <w:r>
-        <w:rPr>
-          <w:lang w:val="es-ES"/>
-        </w:rPr>
-        <w:t xml:space="preserve"> y los </w:t>
-      </w:r>
-      <w:r>
-        <w:rPr>
-          <w:b/>
-          <w:lang w:val="es-ES"/>
-        </w:rPr>
-        <w:t>ayudantes de coordinador</w:t>
+        <w:t xml:space="preserve">Permitir </w:t>
+      </w:r>
+      <w:r>
+        <w:rPr>
+          <w:b/>
+          <w:u w:val="single"/>
+          <w:lang w:val="es-ES"/>
+        </w:rPr>
+        <w:t>creación, modificación y eliminación</w:t>
+      </w:r>
+      <w:r>
+        <w:rPr>
+          <w:u w:val="single"/>
+          <w:lang w:val="es-ES"/>
+        </w:rPr>
+        <w:t xml:space="preserve"> de los </w:t>
+      </w:r>
+      <w:r>
+        <w:rPr>
+          <w:b/>
+          <w:u w:val="single"/>
+          <w:lang w:val="es-ES"/>
+        </w:rPr>
+        <w:t>trabajadores</w:t>
+      </w:r>
+      <w:r>
+        <w:rPr>
+          <w:u w:val="single"/>
+          <w:lang w:val="es-ES"/>
+        </w:rPr>
+        <w:t xml:space="preserve">: </w:t>
+      </w:r>
+      <w:r>
+        <w:rPr>
+          <w:lang w:val="es-ES"/>
+        </w:rPr>
+        <w:t xml:space="preserve">Se permitirá la creación, corrección y eliminación de los </w:t>
+      </w:r>
+      <w:r>
+        <w:rPr>
+          <w:b/>
+          <w:lang w:val="es-ES"/>
+        </w:rPr>
+        <w:t>trabajadores</w:t>
+      </w:r>
+      <w:r>
+        <w:rPr>
+          <w:lang w:val="es-ES"/>
+        </w:rPr>
+        <w:t xml:space="preserve"> entregados por cada </w:t>
+      </w:r>
+      <w:r>
+        <w:rPr>
+          <w:b/>
+          <w:lang w:val="es-ES"/>
+        </w:rPr>
+        <w:t>técnico</w:t>
       </w:r>
       <w:r>
         <w:rPr>
@@ -5699,20 +5703,12 @@
         </w:rPr>
         <w:t xml:space="preserve"> </w:t>
       </w:r>
-      <w:bookmarkEnd w:id="53"/>
-      <w:bookmarkEnd w:id="54"/>
-      <w:r>
-        <w:rPr>
-          <w:lang w:val="es-ES"/>
-        </w:rPr>
-        <w:t xml:space="preserve">serán los encargados de gestionar los presupuestos según el cliente se lo haya indicado al solicitar las </w:t>
-      </w:r>
-      <w:r>
-        <w:rPr>
-          <w:b/>
-          <w:lang w:val="es-ES"/>
-        </w:rPr>
-        <w:t>peticiones de trabajo</w:t>
+      <w:r>
+        <w:rPr>
+          <w:b/>
+          <w:lang w:val="es-ES"/>
+        </w:rPr>
+        <w:t>informático</w:t>
       </w:r>
       <w:r>
         <w:rPr>
@@ -5723,7 +5719,7 @@
     </w:p>
     <w:p>
       <w:pPr>
-        <w:pStyle w:val="ListParagraph"/>
+        <w:pStyle w:val="Prrafodelista"/>
         <w:numPr>
           <w:ilvl w:val="0"/>
           <w:numId w:val="9"/>
@@ -5734,49 +5730,49 @@
         <w:rPr>
           <w:u w:val="single"/>
         </w:rPr>
-        <w:t>Actores participantes</w:t>
-      </w:r>
-      <w:r>
-        <w:t xml:space="preserve">: </w:t>
-      </w:r>
-      <w:bookmarkStart w:id="55" w:name="OLE_LINK84"/>
-      <w:bookmarkStart w:id="56" w:name="OLE_LINK85"/>
-      <w:bookmarkStart w:id="57" w:name="OLE_LINK86"/>
-      <w:bookmarkStart w:id="58" w:name="OLE_LINK87"/>
-      <w:r>
-        <w:rPr>
-          <w:b/>
-        </w:rPr>
-        <w:t>coordinadores técnicos</w:t>
-      </w:r>
-      <w:r>
-        <w:t xml:space="preserve"> y los </w:t>
-      </w:r>
-      <w:r>
-        <w:rPr>
-          <w:b/>
-        </w:rPr>
-        <w:t>ayudantes de coordinador</w:t>
-      </w:r>
-      <w:bookmarkEnd w:id="55"/>
-      <w:bookmarkEnd w:id="56"/>
+        <w:t>Actores</w:t>
+      </w:r>
+      <w:r>
+        <w:t xml:space="preserve"> </w:t>
+      </w:r>
+      <w:r>
+        <w:rPr>
+          <w:u w:val="single"/>
+        </w:rPr>
+        <w:t>partic</w:t>
+      </w:r>
+      <w:bookmarkStart w:id="52" w:name="_GoBack"/>
+      <w:bookmarkEnd w:id="52"/>
+      <w:r>
+        <w:rPr>
+          <w:u w:val="single"/>
+        </w:rPr>
+        <w:t>ipantes</w:t>
+      </w:r>
+      <w:r>
+        <w:t>:</w:t>
+      </w:r>
+      <w:r>
+        <w:t xml:space="preserve"> </w:t>
+      </w:r>
+      <w:r>
+        <w:rPr>
+          <w:b/>
+        </w:rPr>
+        <w:t>coordinador técnico</w:t>
+      </w:r>
       <w:r>
         <w:t>.</w:t>
       </w:r>
-      <w:bookmarkEnd w:id="57"/>
-      <w:bookmarkEnd w:id="58"/>
-    </w:p>
-    <w:p>
-      <w:pPr>
-        <w:pStyle w:val="ListParagraph"/>
+    </w:p>
+    <w:p>
+      <w:pPr>
+        <w:pStyle w:val="Prrafodelista"/>
         <w:numPr>
           <w:ilvl w:val="0"/>
           <w:numId w:val="9"/>
         </w:numPr>
         <w:jc w:val="both"/>
-        <w:rPr>
-          <w:b/>
-        </w:rPr>
       </w:pPr>
       <w:r>
         <w:rPr>
@@ -5785,61 +5781,21 @@
         <w:t>Entradas</w:t>
       </w:r>
       <w:r>
-        <w:t xml:space="preserve">: </w:t>
-      </w:r>
-      <w:bookmarkStart w:id="59" w:name="OLE_LINK88"/>
-      <w:bookmarkStart w:id="60" w:name="OLE_LINK89"/>
-      <w:r>
-        <w:t xml:space="preserve">un </w:t>
-      </w:r>
-      <w:r>
-        <w:rPr>
-          <w:b/>
-        </w:rPr>
-        <w:t>coordinador</w:t>
-      </w:r>
-      <w:r>
-        <w:rPr>
-          <w:b/>
-        </w:rPr>
-        <w:t xml:space="preserve"> técnico</w:t>
-      </w:r>
-      <w:r>
-        <w:t xml:space="preserve"> o un </w:t>
-      </w:r>
-      <w:r>
-        <w:rPr>
-          <w:b/>
-        </w:rPr>
-        <w:t>ayudante de coordinador</w:t>
-      </w:r>
-      <w:r>
-        <w:t xml:space="preserve"> introduce una </w:t>
-      </w:r>
-      <w:r>
-        <w:rPr>
-          <w:b/>
-        </w:rPr>
-        <w:t>petición de trabajo</w:t>
-      </w:r>
-      <w:r>
-        <w:t xml:space="preserve"> solicitando un </w:t>
-      </w:r>
-      <w:r>
-        <w:rPr>
-          <w:b/>
-        </w:rPr>
-        <w:t>presupuesto</w:t>
+        <w:t>:</w:t>
+      </w:r>
+      <w:r>
+        <w:t xml:space="preserve"> </w:t>
+      </w:r>
+      <w:r>
+        <w:t>datos referentes a los trabajadores</w:t>
       </w:r>
       <w:r>
         <w:t>.</w:t>
       </w:r>
-      <w:bookmarkEnd w:id="59"/>
-      <w:bookmarkEnd w:id="60"/>
-    </w:p>
-    <w:p>
-      <w:pPr>
-        <w:pStyle w:val="ListParagraph"/>
+    </w:p>
+    <w:p>
+      <w:pPr>
+        <w:pStyle w:val="Prrafodelista"/>
         <w:numPr>
           <w:ilvl w:val="0"/>
           <w:numId w:val="9"/>
@@ -5853,170 +5809,129 @@
         <w:t>Salidas</w:t>
       </w:r>
       <w:r>
+        <w:t>:</w:t>
+      </w:r>
+      <w:r>
+        <w:t xml:space="preserve"> mensaje por pantalla de confirmación de</w:t>
+      </w:r>
+      <w:r>
+        <w:t xml:space="preserve"> que los datos se han guardado.</w:t>
+      </w:r>
+    </w:p>
+    <w:p>
+      <w:pPr>
+        <w:jc w:val="both"/>
+        <w:rPr>
+          <w:lang w:val="es-ES"/>
+        </w:rPr>
+      </w:pPr>
+      <w:r>
+        <w:rPr>
+          <w:b/>
+          <w:lang w:val="es-ES"/>
+        </w:rPr>
+        <w:t>RF38</w:t>
+      </w:r>
+      <w:r>
+        <w:rPr>
+          <w:lang w:val="es-ES"/>
+        </w:rPr>
+        <w:t xml:space="preserve"> </w:t>
+      </w:r>
+      <w:r>
+        <w:rPr>
+          <w:u w:val="single"/>
+          <w:lang w:val="es-ES"/>
+        </w:rPr>
+        <w:t xml:space="preserve">Permitir </w:t>
+      </w:r>
+      <w:r>
+        <w:rPr>
+          <w:u w:val="single"/>
+          <w:lang w:val="es-ES"/>
+        </w:rPr>
+        <w:t>la</w:t>
+      </w:r>
+      <w:r>
+        <w:rPr>
+          <w:b/>
+          <w:u w:val="single"/>
+          <w:lang w:val="es-ES"/>
+        </w:rPr>
+        <w:t xml:space="preserve"> modificación </w:t>
+      </w:r>
+      <w:r>
+        <w:rPr>
+          <w:u w:val="single"/>
+          <w:lang w:val="es-ES"/>
+        </w:rPr>
+        <w:t xml:space="preserve">de los </w:t>
+      </w:r>
+      <w:r>
+        <w:rPr>
+          <w:b/>
+          <w:u w:val="single"/>
+          <w:lang w:val="es-ES"/>
+        </w:rPr>
+        <w:t>estados</w:t>
+      </w:r>
+      <w:r>
+        <w:rPr>
+          <w:u w:val="single"/>
+          <w:lang w:val="es-ES"/>
+        </w:rPr>
+        <w:t xml:space="preserve"> de los </w:t>
+      </w:r>
+      <w:r>
+        <w:rPr>
+          <w:b/>
+          <w:u w:val="single"/>
+          <w:lang w:val="es-ES"/>
+        </w:rPr>
+        <w:t>pedidos de trabajo</w:t>
+      </w:r>
+      <w:r>
+        <w:rPr>
+          <w:u w:val="single"/>
+          <w:lang w:val="es-ES"/>
+        </w:rPr>
         <w:t xml:space="preserve">: </w:t>
       </w:r>
       <w:r>
         <w:rPr>
-          <w:b/>
-        </w:rPr>
-        <w:t>presupuesto</w:t>
-      </w:r>
-      <w:r>
-        <w:t xml:space="preserve"> realizado por el </w:t>
-      </w:r>
-      <w:r>
-        <w:rPr>
-          <w:b/>
-        </w:rPr>
-        <w:t>coordinador</w:t>
-      </w:r>
-      <w:r>
-        <w:t xml:space="preserve"> </w:t>
-      </w:r>
-      <w:r>
-        <w:rPr>
-          <w:b/>
-        </w:rPr>
-        <w:t>técnico</w:t>
-      </w:r>
-      <w:r>
-        <w:t xml:space="preserve"> o los </w:t>
-      </w:r>
-      <w:r>
-        <w:rPr>
-          <w:b/>
-        </w:rPr>
-        <w:t>ayudantes</w:t>
-      </w:r>
-      <w:r>
-        <w:t xml:space="preserve"> </w:t>
-      </w:r>
-      <w:r>
-        <w:rPr>
-          <w:b/>
-        </w:rPr>
-        <w:t>del</w:t>
-      </w:r>
-      <w:r>
-        <w:t xml:space="preserve"> </w:t>
-      </w:r>
-      <w:r>
-        <w:rPr>
-          <w:b/>
-        </w:rPr>
-        <w:t>coordinador</w:t>
-      </w:r>
-      <w:r>
+          <w:lang w:val="es-ES"/>
+        </w:rPr>
+        <w:t xml:space="preserve">Se permitirá la </w:t>
+      </w:r>
+      <w:r>
+        <w:rPr>
+          <w:lang w:val="es-ES"/>
+        </w:rPr>
+        <w:t xml:space="preserve">modificación del </w:t>
+      </w:r>
+      <w:r>
+        <w:rPr>
+          <w:b/>
+          <w:lang w:val="es-ES"/>
+        </w:rPr>
+        <w:t>estado</w:t>
+      </w:r>
+      <w:r>
+        <w:rPr>
+          <w:lang w:val="es-ES"/>
+        </w:rPr>
+        <w:t xml:space="preserve"> de los pedidos de trabajo</w:t>
+      </w:r>
+      <w:r>
+        <w:rPr>
+          <w:lang w:val="es-ES"/>
+        </w:rPr>
         <w:t>.</w:t>
       </w:r>
     </w:p>
     <w:p>
       <w:pPr>
-        <w:jc w:val="both"/>
-        <w:rPr>
-          <w:lang w:val="es-ES"/>
-        </w:rPr>
-      </w:pPr>
-      <w:r>
-        <w:rPr>
-          <w:b/>
-          <w:lang w:val="es-ES"/>
-        </w:rPr>
-        <w:t>RF28</w:t>
-      </w:r>
-      <w:r>
-        <w:rPr>
-          <w:lang w:val="es-ES"/>
-        </w:rPr>
-        <w:t xml:space="preserve"> </w:t>
-      </w:r>
-      <w:r>
-        <w:rPr>
-          <w:u w:val="single"/>
-          <w:lang w:val="es-ES"/>
-        </w:rPr>
-        <w:t xml:space="preserve">Dar la opción de aceptar o declinar el </w:t>
-      </w:r>
-      <w:r>
-        <w:rPr>
-          <w:b/>
-          <w:u w:val="single"/>
-          <w:lang w:val="es-ES"/>
-        </w:rPr>
-        <w:t>presupuesto</w:t>
-      </w:r>
-      <w:r>
-        <w:rPr>
-          <w:lang w:val="es-ES"/>
-        </w:rPr>
-        <w:t xml:space="preserve">: </w:t>
-      </w:r>
-      <w:bookmarkStart w:id="61" w:name="OLE_LINK90"/>
-      <w:bookmarkStart w:id="62" w:name="OLE_LINK91"/>
-      <w:r>
-        <w:rPr>
-          <w:lang w:val="es-ES"/>
-        </w:rPr>
-        <w:t xml:space="preserve">Si el </w:t>
-      </w:r>
-      <w:r>
-        <w:rPr>
-          <w:b/>
-          <w:lang w:val="es-ES"/>
-        </w:rPr>
-        <w:t>cliente</w:t>
-      </w:r>
-      <w:r>
-        <w:rPr>
-          <w:lang w:val="es-ES"/>
-        </w:rPr>
-        <w:t xml:space="preserve"> así se lo indicara los </w:t>
-      </w:r>
-      <w:r>
-        <w:rPr>
-          <w:b/>
-          <w:lang w:val="es-ES"/>
-        </w:rPr>
-        <w:t>coordinadores técnicos</w:t>
-      </w:r>
-      <w:r>
-        <w:rPr>
-          <w:lang w:val="es-ES"/>
-        </w:rPr>
-        <w:t xml:space="preserve"> o los </w:t>
-      </w:r>
-      <w:r>
-        <w:rPr>
-          <w:b/>
-          <w:lang w:val="es-ES"/>
-        </w:rPr>
-        <w:t>ayudantes de coordinador</w:t>
-      </w:r>
-      <w:r>
-        <w:rPr>
-          <w:lang w:val="es-ES"/>
-        </w:rPr>
-        <w:t xml:space="preserve"> aceptarán o declinarán un </w:t>
-      </w:r>
-      <w:r>
-        <w:rPr>
-          <w:b/>
-          <w:lang w:val="es-ES"/>
-        </w:rPr>
-        <w:t>presupuesto</w:t>
-      </w:r>
-      <w:r>
-        <w:rPr>
-          <w:lang w:val="es-ES"/>
-        </w:rPr>
-        <w:t>.</w:t>
-      </w:r>
-      <w:bookmarkEnd w:id="61"/>
-      <w:bookmarkEnd w:id="62"/>
-    </w:p>
-    <w:p>
-      <w:pPr>
-        <w:pStyle w:val="ListParagraph"/>
+        <w:pStyle w:val="Prrafodelista"/>
         <w:numPr>
           <w:ilvl w:val="0"/>
           <w:numId w:val="9"/>
@@ -6027,28 +5942,45 @@
         <w:rPr>
           <w:u w:val="single"/>
         </w:rPr>
-        <w:t>Actores participantes</w:t>
-      </w:r>
-      <w:r>
-        <w:t xml:space="preserve">: </w:t>
-      </w:r>
-      <w:bookmarkStart w:id="63" w:name="OLE_LINK92"/>
-      <w:bookmarkStart w:id="64" w:name="OLE_LINK93"/>
-      <w:r>
-        <w:rPr>
-          <w:b/>
-        </w:rPr>
-        <w:t>coordinadores técnicos</w:t>
+        <w:t>Actores</w:t>
+      </w:r>
+      <w:r>
+        <w:t xml:space="preserve"> </w:t>
+      </w:r>
+      <w:r>
+        <w:rPr>
+          <w:u w:val="single"/>
+        </w:rPr>
+        <w:t>participantes</w:t>
+      </w:r>
+      <w:r>
+        <w:t>:</w:t>
+      </w:r>
+      <w:r>
+        <w:t xml:space="preserve"> </w:t>
+      </w:r>
+      <w:r>
+        <w:rPr>
+          <w:b/>
+        </w:rPr>
+        <w:t xml:space="preserve">responsable de almacén </w:t>
+      </w:r>
+      <w:r>
+        <w:t xml:space="preserve">y </w:t>
+      </w:r>
+      <w:r>
+        <w:rPr>
+          <w:b/>
+        </w:rPr>
+        <w:t>ayudante de almacén</w:t>
       </w:r>
       <w:r>
         <w:t>.</w:t>
       </w:r>
-      <w:bookmarkEnd w:id="63"/>
-      <w:bookmarkEnd w:id="64"/>
-    </w:p>
-    <w:p>
-      <w:pPr>
-        <w:pStyle w:val="ListParagraph"/>
+    </w:p>
+    <w:p>
+      <w:pPr>
+        <w:pStyle w:val="Prrafodelista"/>
         <w:numPr>
           <w:ilvl w:val="0"/>
           <w:numId w:val="9"/>
@@ -6062,79 +5994,24 @@
         <w:t>Entradas</w:t>
       </w:r>
       <w:r>
-        <w:t xml:space="preserve">: </w:t>
-      </w:r>
-      <w:bookmarkStart w:id="65" w:name="OLE_LINK94"/>
-      <w:bookmarkStart w:id="66" w:name="OLE_LINK95"/>
-      <w:r>
-        <w:t xml:space="preserve">un </w:t>
-      </w:r>
-      <w:r>
-        <w:rPr>
-          <w:b/>
-        </w:rPr>
-        <w:t>coordinador</w:t>
-      </w:r>
-      <w:r>
-        <w:t xml:space="preserve"> </w:t>
-      </w:r>
-      <w:r>
-        <w:rPr>
-          <w:b/>
-        </w:rPr>
-        <w:t>técnico</w:t>
-      </w:r>
-      <w:r>
-        <w:t xml:space="preserve"> o un </w:t>
-      </w:r>
-      <w:r>
-        <w:rPr>
-          <w:b/>
-        </w:rPr>
-        <w:t>ayudante</w:t>
-      </w:r>
-      <w:r>
-        <w:t xml:space="preserve"> </w:t>
-      </w:r>
-      <w:r>
-        <w:rPr>
-          <w:b/>
-        </w:rPr>
-        <w:t>de</w:t>
-      </w:r>
-      <w:r>
-        <w:t xml:space="preserve"> </w:t>
-      </w:r>
-      <w:r>
-        <w:rPr>
-          <w:b/>
-        </w:rPr>
-        <w:t>coordinador</w:t>
-      </w:r>
-      <w:r>
-        <w:t xml:space="preserve"> </w:t>
-      </w:r>
-      <w:r>
-        <w:t xml:space="preserve">cancela </w:t>
-      </w:r>
-      <w:r>
-        <w:t xml:space="preserve">un </w:t>
-      </w:r>
-      <w:r>
-        <w:rPr>
-          <w:b/>
-        </w:rPr>
-        <w:t>presupuesto</w:t>
+        <w:t>:</w:t>
+      </w:r>
+      <w:r>
+        <w:t xml:space="preserve"> datos referentes a los </w:t>
+      </w:r>
+      <w:r>
+        <w:rPr>
+          <w:b/>
+        </w:rPr>
+        <w:t>pedidos de trabajo</w:t>
       </w:r>
       <w:r>
         <w:t>.</w:t>
       </w:r>
-      <w:bookmarkEnd w:id="65"/>
-      <w:bookmarkEnd w:id="66"/>
-    </w:p>
-    <w:p>
-      <w:pPr>
-        <w:pStyle w:val="ListParagraph"/>
+    </w:p>
+    <w:p>
+      <w:pPr>
+        <w:pStyle w:val="Prrafodelista"/>
         <w:numPr>
           <w:ilvl w:val="0"/>
           <w:numId w:val="9"/>
@@ -6148,145 +6025,117 @@
         <w:t>Salidas</w:t>
       </w:r>
       <w:r>
-        <w:t xml:space="preserve">: actualización del </w:t>
-      </w:r>
-      <w:proofErr w:type="spellStart"/>
-      <w:r>
-        <w:rPr>
-          <w:b/>
-        </w:rPr>
-        <w:t>estado_de_trabajo</w:t>
-      </w:r>
-      <w:proofErr w:type="spellEnd"/>
-      <w:r>
-        <w:rPr>
-          <w:b/>
+        <w:t>:</w:t>
+      </w:r>
+      <w:r>
+        <w:t xml:space="preserve"> mensaje por pantalla de confirmación de que los datos se han guardado. </w:t>
+      </w:r>
+    </w:p>
+    <w:p>
+      <w:pPr>
+        <w:pStyle w:val="Ttulo3"/>
+        <w:jc w:val="both"/>
+      </w:pPr>
+      <w:bookmarkStart w:id="53" w:name="_Toc527976034"/>
+      <w:r>
+        <w:t>Solo para la opción de implementación SOLUCIÓN 1</w:t>
+      </w:r>
+      <w:bookmarkEnd w:id="53"/>
+    </w:p>
+    <w:p>
+      <w:pPr>
+        <w:jc w:val="both"/>
+        <w:rPr>
+          <w:lang w:val="es-ES"/>
+        </w:rPr>
+      </w:pPr>
+      <w:r>
+        <w:rPr>
+          <w:b/>
+          <w:lang w:val="es-ES"/>
+        </w:rPr>
+        <w:t>RF27</w:t>
+      </w:r>
+      <w:r>
+        <w:rPr>
+          <w:lang w:val="es-ES"/>
         </w:rPr>
         <w:t xml:space="preserve"> </w:t>
       </w:r>
       <w:r>
-        <w:t xml:space="preserve">de </w:t>
-      </w:r>
-      <w:r>
-        <w:t xml:space="preserve">las </w:t>
-      </w:r>
-      <w:r>
-        <w:rPr>
-          <w:b/>
+        <w:rPr>
+          <w:u w:val="single"/>
+          <w:lang w:val="es-ES"/>
+        </w:rPr>
+        <w:t xml:space="preserve">Admitir solicitudes de </w:t>
+      </w:r>
+      <w:r>
+        <w:rPr>
+          <w:b/>
+          <w:u w:val="single"/>
+          <w:lang w:val="es-ES"/>
+        </w:rPr>
+        <w:t>presupuestos</w:t>
+      </w:r>
+      <w:r>
+        <w:rPr>
+          <w:lang w:val="es-ES"/>
+        </w:rPr>
+        <w:t xml:space="preserve">: Los </w:t>
+      </w:r>
+      <w:bookmarkStart w:id="54" w:name="OLE_LINK82"/>
+      <w:bookmarkStart w:id="55" w:name="OLE_LINK83"/>
+      <w:r>
+        <w:rPr>
+          <w:b/>
+          <w:lang w:val="es-ES"/>
+        </w:rPr>
+        <w:t>coordinadores técnicos</w:t>
+      </w:r>
+      <w:r>
+        <w:rPr>
+          <w:lang w:val="es-ES"/>
+        </w:rPr>
+        <w:t xml:space="preserve"> y los </w:t>
+      </w:r>
+      <w:r>
+        <w:rPr>
+          <w:b/>
+          <w:lang w:val="es-ES"/>
+        </w:rPr>
+        <w:t>ayudantes de coordinador</w:t>
+      </w:r>
+      <w:r>
+        <w:rPr>
+          <w:lang w:val="es-ES"/>
+        </w:rPr>
+        <w:t xml:space="preserve"> </w:t>
+      </w:r>
+      <w:bookmarkEnd w:id="54"/>
+      <w:bookmarkEnd w:id="55"/>
+      <w:r>
+        <w:rPr>
+          <w:lang w:val="es-ES"/>
+        </w:rPr>
+        <w:t xml:space="preserve">serán los encargados de gestionar los presupuestos según el cliente se lo haya indicado al solicitar las </w:t>
+      </w:r>
+      <w:r>
+        <w:rPr>
+          <w:b/>
+          <w:lang w:val="es-ES"/>
         </w:rPr>
         <w:t>peticiones de trabajo</w:t>
       </w:r>
       <w:r>
+        <w:rPr>
+          <w:lang w:val="es-ES"/>
+        </w:rPr>
         <w:t>.</w:t>
       </w:r>
     </w:p>
     <w:p>
       <w:pPr>
-        <w:jc w:val="both"/>
-        <w:rPr>
-          <w:lang w:val="es-ES"/>
-        </w:rPr>
-      </w:pPr>
-      <w:r>
-        <w:rPr>
-          <w:b/>
-          <w:lang w:val="es-ES"/>
-        </w:rPr>
-        <w:t>RF29</w:t>
-      </w:r>
-      <w:r>
-        <w:rPr>
-          <w:lang w:val="es-ES"/>
-        </w:rPr>
-        <w:t xml:space="preserve"> </w:t>
-      </w:r>
-      <w:r>
-        <w:rPr>
-          <w:u w:val="single"/>
-          <w:lang w:val="es-ES"/>
-        </w:rPr>
-        <w:t xml:space="preserve">Permitir cancelar </w:t>
-      </w:r>
-      <w:r>
-        <w:rPr>
-          <w:b/>
-          <w:u w:val="single"/>
-          <w:lang w:val="es-ES"/>
-        </w:rPr>
-        <w:t>peticiones de trabajo</w:t>
-      </w:r>
-      <w:r>
-        <w:rPr>
-          <w:lang w:val="es-ES"/>
-        </w:rPr>
-        <w:t xml:space="preserve">: </w:t>
-      </w:r>
-      <w:bookmarkStart w:id="67" w:name="OLE_LINK100"/>
-      <w:bookmarkStart w:id="68" w:name="OLE_LINK101"/>
-      <w:r>
-        <w:rPr>
-          <w:lang w:val="es-ES"/>
-        </w:rPr>
-        <w:t xml:space="preserve">Si el </w:t>
-      </w:r>
-      <w:r>
-        <w:rPr>
-          <w:b/>
-          <w:lang w:val="es-ES"/>
-        </w:rPr>
-        <w:t>cliente</w:t>
-      </w:r>
-      <w:r>
-        <w:rPr>
-          <w:lang w:val="es-ES"/>
-        </w:rPr>
-        <w:t xml:space="preserve"> así se lo indicara los </w:t>
-      </w:r>
-      <w:r>
-        <w:rPr>
-          <w:b/>
-          <w:lang w:val="es-ES"/>
-        </w:rPr>
-        <w:t>coordinadores técnicos</w:t>
-      </w:r>
-      <w:r>
-        <w:rPr>
-          <w:lang w:val="es-ES"/>
-        </w:rPr>
-        <w:t xml:space="preserve"> o los </w:t>
-      </w:r>
-      <w:r>
-        <w:rPr>
-          <w:b/>
-          <w:lang w:val="es-ES"/>
-        </w:rPr>
-        <w:t>ayudantes de coordinador</w:t>
-      </w:r>
-      <w:r>
-        <w:rPr>
-          <w:lang w:val="es-ES"/>
-        </w:rPr>
-        <w:t xml:space="preserve"> cancelarían la </w:t>
-      </w:r>
-      <w:r>
-        <w:rPr>
-          <w:b/>
-          <w:lang w:val="es-ES"/>
-        </w:rPr>
-        <w:t>petición de trabajo</w:t>
-      </w:r>
-      <w:r>
-        <w:rPr>
-          <w:lang w:val="es-ES"/>
-        </w:rPr>
-        <w:t>.</w:t>
-      </w:r>
-    </w:p>
-    <w:bookmarkEnd w:id="67"/>
-    <w:bookmarkEnd w:id="68"/>
-    <w:p>
-      <w:pPr>
-        <w:pStyle w:val="ListParagraph"/>
+        <w:pStyle w:val="Prrafodelista"/>
         <w:numPr>
           <w:ilvl w:val="0"/>
           <w:numId w:val="9"/>
@@ -6297,51 +6146,49 @@
         <w:rPr>
           <w:u w:val="single"/>
         </w:rPr>
-        <w:t>Actores</w:t>
-      </w:r>
-      <w:r>
-        <w:t xml:space="preserve"> </w:t>
-      </w:r>
-      <w:r>
-        <w:rPr>
-          <w:u w:val="single"/>
-        </w:rPr>
-        <w:t>participantes</w:t>
+        <w:t>Actores participantes</w:t>
       </w:r>
       <w:r>
         <w:t xml:space="preserve">: </w:t>
       </w:r>
-      <w:bookmarkStart w:id="69" w:name="OLE_LINK102"/>
-      <w:bookmarkStart w:id="70" w:name="OLE_LINK103"/>
-      <w:r>
-        <w:rPr>
-          <w:b/>
-        </w:rPr>
-        <w:t>coordinadores</w:t>
-      </w:r>
-      <w:r>
-        <w:t xml:space="preserve"> </w:t>
-      </w:r>
-      <w:r>
-        <w:rPr>
-          <w:b/>
-        </w:rPr>
-        <w:t>técnicos</w:t>
-      </w:r>
+      <w:bookmarkStart w:id="56" w:name="OLE_LINK84"/>
+      <w:bookmarkStart w:id="57" w:name="OLE_LINK85"/>
+      <w:bookmarkStart w:id="58" w:name="OLE_LINK86"/>
+      <w:bookmarkStart w:id="59" w:name="OLE_LINK87"/>
+      <w:r>
+        <w:rPr>
+          <w:b/>
+        </w:rPr>
+        <w:t>coordinadores técnicos</w:t>
+      </w:r>
+      <w:r>
+        <w:t xml:space="preserve"> y los </w:t>
+      </w:r>
+      <w:r>
+        <w:rPr>
+          <w:b/>
+        </w:rPr>
+        <w:t>ayudantes de coordinador</w:t>
+      </w:r>
+      <w:bookmarkEnd w:id="56"/>
+      <w:bookmarkEnd w:id="57"/>
       <w:r>
         <w:t>.</w:t>
       </w:r>
-    </w:p>
-    <w:bookmarkEnd w:id="69"/>
-    <w:bookmarkEnd w:id="70"/>
-    <w:p>
-      <w:pPr>
-        <w:pStyle w:val="ListParagraph"/>
+      <w:bookmarkEnd w:id="58"/>
+      <w:bookmarkEnd w:id="59"/>
+    </w:p>
+    <w:p>
+      <w:pPr>
+        <w:pStyle w:val="Prrafodelista"/>
         <w:numPr>
           <w:ilvl w:val="0"/>
           <w:numId w:val="9"/>
         </w:numPr>
         <w:jc w:val="both"/>
+        <w:rPr>
+          <w:b/>
+        </w:rPr>
       </w:pPr>
       <w:r>
         <w:rPr>
@@ -6352,6 +6199,8 @@
       <w:r>
         <w:t xml:space="preserve">: </w:t>
       </w:r>
+      <w:bookmarkStart w:id="60" w:name="OLE_LINK88"/>
+      <w:bookmarkStart w:id="61" w:name="OLE_LINK89"/>
       <w:r>
         <w:t xml:space="preserve">un </w:t>
       </w:r>
@@ -6362,13 +6211,10 @@
         <w:t>coordinador</w:t>
       </w:r>
       <w:r>
-        <w:t xml:space="preserve"> </w:t>
-      </w:r>
-      <w:r>
-        <w:rPr>
-          <w:b/>
-        </w:rPr>
-        <w:t>técnico</w:t>
+        <w:rPr>
+          <w:b/>
+        </w:rPr>
+        <w:t xml:space="preserve"> técnico</w:t>
       </w:r>
       <w:r>
         <w:t xml:space="preserve"> o un </w:t>
@@ -6380,7 +6226,7 @@
         <w:t>ayudante de coordinador</w:t>
       </w:r>
       <w:r>
-        <w:t xml:space="preserve"> cancela una </w:t>
+        <w:t xml:space="preserve"> introduce una </w:t>
       </w:r>
       <w:r>
         <w:rPr>
@@ -6389,12 +6235,23 @@
         <w:t>petición de trabajo</w:t>
       </w:r>
       <w:r>
+        <w:t xml:space="preserve"> solicitando un </w:t>
+      </w:r>
+      <w:r>
+        <w:rPr>
+          <w:b/>
+        </w:rPr>
+        <w:t>presupuesto</w:t>
+      </w:r>
+      <w:r>
         <w:t>.</w:t>
       </w:r>
-    </w:p>
-    <w:p>
-      <w:pPr>
-        <w:pStyle w:val="ListParagraph"/>
+      <w:bookmarkEnd w:id="60"/>
+      <w:bookmarkEnd w:id="61"/>
+    </w:p>
+    <w:p>
+      <w:pPr>
+        <w:pStyle w:val="Prrafodelista"/>
         <w:numPr>
           <w:ilvl w:val="0"/>
           <w:numId w:val="9"/>
@@ -6408,34 +6265,59 @@
         <w:t>Salidas</w:t>
       </w:r>
       <w:r>
-        <w:t xml:space="preserve">: actualización del </w:t>
-      </w:r>
-      <w:proofErr w:type="spellStart"/>
-      <w:r>
-        <w:rPr>
-          <w:b/>
-        </w:rPr>
-        <w:t>estado_de_trabajo</w:t>
-      </w:r>
-      <w:proofErr w:type="spellEnd"/>
-      <w:r>
-        <w:t xml:space="preserve"> de </w:t>
-      </w:r>
-      <w:bookmarkStart w:id="71" w:name="OLE_LINK98"/>
-      <w:bookmarkStart w:id="72" w:name="OLE_LINK99"/>
-      <w:bookmarkStart w:id="73" w:name="OLE_LINK96"/>
-      <w:bookmarkStart w:id="74" w:name="OLE_LINK97"/>
-      <w:r>
-        <w:t xml:space="preserve">las </w:t>
-      </w:r>
-      <w:r>
-        <w:rPr>
-          <w:b/>
-        </w:rPr>
-        <w:t>peticiones de trabajo</w:t>
-      </w:r>
-      <w:bookmarkEnd w:id="71"/>
-      <w:bookmarkEnd w:id="72"/>
+        <w:t xml:space="preserve">: </w:t>
+      </w:r>
+      <w:r>
+        <w:rPr>
+          <w:b/>
+        </w:rPr>
+        <w:t>presupuesto</w:t>
+      </w:r>
+      <w:r>
+        <w:t xml:space="preserve"> realizado por el </w:t>
+      </w:r>
+      <w:r>
+        <w:rPr>
+          <w:b/>
+        </w:rPr>
+        <w:t>coordinador</w:t>
+      </w:r>
+      <w:r>
+        <w:t xml:space="preserve"> </w:t>
+      </w:r>
+      <w:r>
+        <w:rPr>
+          <w:b/>
+        </w:rPr>
+        <w:t>técnico</w:t>
+      </w:r>
+      <w:r>
+        <w:t xml:space="preserve"> o los </w:t>
+      </w:r>
+      <w:r>
+        <w:rPr>
+          <w:b/>
+        </w:rPr>
+        <w:t>ayudantes</w:t>
+      </w:r>
+      <w:r>
+        <w:t xml:space="preserve"> </w:t>
+      </w:r>
+      <w:r>
+        <w:rPr>
+          <w:b/>
+        </w:rPr>
+        <w:t>del</w:t>
+      </w:r>
+      <w:r>
+        <w:t xml:space="preserve"> </w:t>
+      </w:r>
+      <w:r>
+        <w:rPr>
+          <w:b/>
+        </w:rPr>
+        <w:t>coordinador</w:t>
+      </w:r>
       <w:r>
         <w:t>.</w:t>
       </w:r>
@@ -6447,46 +6329,12 @@
           <w:lang w:val="es-ES"/>
         </w:rPr>
       </w:pPr>
-    </w:p>
-    <w:p>
-      <w:pPr>
-        <w:jc w:val="both"/>
-        <w:rPr>
-          <w:lang w:val="es-ES"/>
-        </w:rPr>
-      </w:pPr>
-    </w:p>
-    <w:p>
-      <w:pPr>
-        <w:jc w:val="both"/>
-        <w:rPr>
-          <w:lang w:val="es-ES"/>
-        </w:rPr>
-      </w:pPr>
-    </w:p>
-    <w:p>
-      <w:pPr>
-        <w:jc w:val="both"/>
-        <w:rPr>
-          <w:lang w:val="es-ES"/>
-        </w:rPr>
-      </w:pPr>
-    </w:p>
-    <w:bookmarkEnd w:id="73"/>
-    <w:bookmarkEnd w:id="74"/>
-    <w:p>
-      <w:pPr>
-        <w:jc w:val="both"/>
-        <w:rPr>
-          <w:lang w:val="es-ES"/>
-        </w:rPr>
-      </w:pPr>
-      <w:r>
-        <w:rPr>
-          <w:b/>
-          <w:lang w:val="es-ES"/>
-        </w:rPr>
-        <w:t>RF30</w:t>
+      <w:r>
+        <w:rPr>
+          <w:b/>
+          <w:lang w:val="es-ES"/>
+        </w:rPr>
+        <w:t>RF28</w:t>
       </w:r>
       <w:r>
         <w:rPr>
@@ -6499,21 +6347,29 @@
           <w:u w:val="single"/>
           <w:lang w:val="es-ES"/>
         </w:rPr>
-        <w:t xml:space="preserve">Solicitar una </w:t>
-      </w:r>
-      <w:r>
-        <w:rPr>
-          <w:b/>
-          <w:u w:val="single"/>
-          <w:lang w:val="es-ES"/>
-        </w:rPr>
-        <w:t>petición de trabajo</w:t>
-      </w:r>
-      <w:r>
-        <w:rPr>
-          <w:lang w:val="es-ES"/>
-        </w:rPr>
-        <w:t xml:space="preserve">: Si el </w:t>
+        <w:t xml:space="preserve">Dar la opción de aceptar o declinar el </w:t>
+      </w:r>
+      <w:r>
+        <w:rPr>
+          <w:b/>
+          <w:u w:val="single"/>
+          <w:lang w:val="es-ES"/>
+        </w:rPr>
+        <w:t>presupuesto</w:t>
+      </w:r>
+      <w:r>
+        <w:rPr>
+          <w:lang w:val="es-ES"/>
+        </w:rPr>
+        <w:t xml:space="preserve">: </w:t>
+      </w:r>
+      <w:bookmarkStart w:id="62" w:name="OLE_LINK90"/>
+      <w:bookmarkStart w:id="63" w:name="OLE_LINK91"/>
+      <w:r>
+        <w:rPr>
+          <w:lang w:val="es-ES"/>
+        </w:rPr>
+        <w:t xml:space="preserve">Si el </w:t>
       </w:r>
       <w:r>
         <w:rPr>
@@ -6552,14 +6408,14 @@
         <w:rPr>
           <w:lang w:val="es-ES"/>
         </w:rPr>
-        <w:t xml:space="preserve"> solicitarían la </w:t>
-      </w:r>
-      <w:r>
-        <w:rPr>
-          <w:b/>
-          <w:lang w:val="es-ES"/>
-        </w:rPr>
-        <w:t>petición de trabajo</w:t>
+        <w:t xml:space="preserve"> aceptarán o declinarán un </w:t>
+      </w:r>
+      <w:r>
+        <w:rPr>
+          <w:b/>
+          <w:lang w:val="es-ES"/>
+        </w:rPr>
+        <w:t>presupuesto</w:t>
       </w:r>
       <w:r>
         <w:rPr>
@@ -6567,10 +6423,12 @@
         </w:rPr>
         <w:t>.</w:t>
       </w:r>
-    </w:p>
-    <w:p>
-      <w:pPr>
-        <w:pStyle w:val="ListParagraph"/>
+      <w:bookmarkEnd w:id="62"/>
+      <w:bookmarkEnd w:id="63"/>
+    </w:p>
+    <w:p>
+      <w:pPr>
+        <w:pStyle w:val="Prrafodelista"/>
         <w:numPr>
           <w:ilvl w:val="0"/>
           <w:numId w:val="9"/>
@@ -6581,22 +6439,13 @@
         <w:rPr>
           <w:u w:val="single"/>
         </w:rPr>
-        <w:t>Actores</w:t>
-      </w:r>
-      <w:r>
-        <w:t xml:space="preserve"> </w:t>
-      </w:r>
-      <w:r>
-        <w:rPr>
-          <w:u w:val="single"/>
-        </w:rPr>
-        <w:t>participantes</w:t>
+        <w:t>Actores participantes</w:t>
       </w:r>
       <w:r>
         <w:t xml:space="preserve">: </w:t>
       </w:r>
-      <w:bookmarkStart w:id="75" w:name="OLE_LINK104"/>
-      <w:bookmarkStart w:id="76" w:name="OLE_LINK105"/>
+      <w:bookmarkStart w:id="64" w:name="OLE_LINK92"/>
+      <w:bookmarkStart w:id="65" w:name="OLE_LINK93"/>
       <w:r>
         <w:rPr>
           <w:b/>
@@ -6604,23 +6453,14 @@
         <w:t>coordinadores técnicos</w:t>
       </w:r>
       <w:r>
-        <w:t xml:space="preserve"> y los </w:t>
-      </w:r>
-      <w:r>
-        <w:rPr>
-          <w:b/>
-        </w:rPr>
-        <w:t>ayudantes de coordinador</w:t>
-      </w:r>
-      <w:bookmarkEnd w:id="75"/>
-      <w:bookmarkEnd w:id="76"/>
-      <w:r>
         <w:t>.</w:t>
       </w:r>
-    </w:p>
-    <w:p>
-      <w:pPr>
-        <w:pStyle w:val="ListParagraph"/>
+      <w:bookmarkEnd w:id="64"/>
+      <w:bookmarkEnd w:id="65"/>
+    </w:p>
+    <w:p>
+      <w:pPr>
+        <w:pStyle w:val="Prrafodelista"/>
         <w:numPr>
           <w:ilvl w:val="0"/>
           <w:numId w:val="9"/>
@@ -6631,10 +6471,16 @@
         <w:rPr>
           <w:u w:val="single"/>
         </w:rPr>
+        <w:lastRenderedPageBreak/>
         <w:t>Entradas</w:t>
       </w:r>
       <w:r>
-        <w:t xml:space="preserve">: el </w:t>
+        <w:t xml:space="preserve">: </w:t>
+      </w:r>
+      <w:bookmarkStart w:id="66" w:name="OLE_LINK94"/>
+      <w:bookmarkStart w:id="67" w:name="OLE_LINK95"/>
+      <w:r>
+        <w:t xml:space="preserve">un </w:t>
       </w:r>
       <w:r>
         <w:rPr>
@@ -6652,39 +6498,56 @@
         <w:t>técnico</w:t>
       </w:r>
       <w:r>
-        <w:t xml:space="preserve"> o el </w:t>
-      </w:r>
-      <w:r>
-        <w:rPr>
-          <w:b/>
-        </w:rPr>
-        <w:t>ayudante de coordinador</w:t>
+        <w:t xml:space="preserve"> o un </w:t>
+      </w:r>
+      <w:r>
+        <w:rPr>
+          <w:b/>
+        </w:rPr>
+        <w:t>ayudante</w:t>
       </w:r>
       <w:r>
         <w:t xml:space="preserve"> </w:t>
       </w:r>
       <w:r>
-        <w:t xml:space="preserve">rellena los datos de una </w:t>
-      </w:r>
-      <w:r>
-        <w:rPr>
-          <w:b/>
-        </w:rPr>
-        <w:t>petición</w:t>
-      </w:r>
-      <w:r>
-        <w:rPr>
-          <w:b/>
-        </w:rPr>
-        <w:t xml:space="preserve"> de trabajo</w:t>
+        <w:rPr>
+          <w:b/>
+        </w:rPr>
+        <w:t>de</w:t>
+      </w:r>
+      <w:r>
+        <w:t xml:space="preserve"> </w:t>
+      </w:r>
+      <w:r>
+        <w:rPr>
+          <w:b/>
+        </w:rPr>
+        <w:t>coordinador</w:t>
+      </w:r>
+      <w:r>
+        <w:t xml:space="preserve"> </w:t>
+      </w:r>
+      <w:r>
+        <w:t xml:space="preserve">cancela </w:t>
+      </w:r>
+      <w:r>
+        <w:t xml:space="preserve">un </w:t>
+      </w:r>
+      <w:r>
+        <w:rPr>
+          <w:b/>
+        </w:rPr>
+        <w:t>presupuesto</w:t>
       </w:r>
       <w:r>
         <w:t>.</w:t>
       </w:r>
-    </w:p>
-    <w:p>
-      <w:pPr>
-        <w:pStyle w:val="ListParagraph"/>
+      <w:bookmarkEnd w:id="66"/>
+      <w:bookmarkEnd w:id="67"/>
+    </w:p>
+    <w:p>
+      <w:pPr>
+        <w:pStyle w:val="Prrafodelista"/>
         <w:numPr>
           <w:ilvl w:val="0"/>
           <w:numId w:val="9"/>
@@ -6698,6 +6561,556 @@
         <w:t>Salidas</w:t>
       </w:r>
       <w:r>
+        <w:t xml:space="preserve">: actualización del </w:t>
+      </w:r>
+      <w:proofErr w:type="spellStart"/>
+      <w:r>
+        <w:rPr>
+          <w:b/>
+        </w:rPr>
+        <w:t>estado_de_trabajo</w:t>
+      </w:r>
+      <w:proofErr w:type="spellEnd"/>
+      <w:r>
+        <w:rPr>
+          <w:b/>
+        </w:rPr>
+        <w:t xml:space="preserve"> </w:t>
+      </w:r>
+      <w:r>
+        <w:t xml:space="preserve">de </w:t>
+      </w:r>
+      <w:r>
+        <w:t xml:space="preserve">las </w:t>
+      </w:r>
+      <w:r>
+        <w:rPr>
+          <w:b/>
+        </w:rPr>
+        <w:t>peticiones de trabajo</w:t>
+      </w:r>
+      <w:r>
+        <w:t>.</w:t>
+      </w:r>
+    </w:p>
+    <w:p>
+      <w:pPr>
+        <w:jc w:val="both"/>
+        <w:rPr>
+          <w:lang w:val="es-ES"/>
+        </w:rPr>
+      </w:pPr>
+      <w:r>
+        <w:rPr>
+          <w:b/>
+          <w:lang w:val="es-ES"/>
+        </w:rPr>
+        <w:t>RF29</w:t>
+      </w:r>
+      <w:r>
+        <w:rPr>
+          <w:lang w:val="es-ES"/>
+        </w:rPr>
+        <w:t xml:space="preserve"> </w:t>
+      </w:r>
+      <w:r>
+        <w:rPr>
+          <w:u w:val="single"/>
+          <w:lang w:val="es-ES"/>
+        </w:rPr>
+        <w:t xml:space="preserve">Permitir cancelar </w:t>
+      </w:r>
+      <w:r>
+        <w:rPr>
+          <w:b/>
+          <w:u w:val="single"/>
+          <w:lang w:val="es-ES"/>
+        </w:rPr>
+        <w:t>peticiones de trabajo</w:t>
+      </w:r>
+      <w:r>
+        <w:rPr>
+          <w:lang w:val="es-ES"/>
+        </w:rPr>
+        <w:t xml:space="preserve">: </w:t>
+      </w:r>
+      <w:bookmarkStart w:id="68" w:name="OLE_LINK100"/>
+      <w:bookmarkStart w:id="69" w:name="OLE_LINK101"/>
+      <w:r>
+        <w:rPr>
+          <w:lang w:val="es-ES"/>
+        </w:rPr>
+        <w:t xml:space="preserve">Si el </w:t>
+      </w:r>
+      <w:r>
+        <w:rPr>
+          <w:b/>
+          <w:lang w:val="es-ES"/>
+        </w:rPr>
+        <w:t>cliente</w:t>
+      </w:r>
+      <w:r>
+        <w:rPr>
+          <w:lang w:val="es-ES"/>
+        </w:rPr>
+        <w:t xml:space="preserve"> así se lo indicara los </w:t>
+      </w:r>
+      <w:r>
+        <w:rPr>
+          <w:b/>
+          <w:lang w:val="es-ES"/>
+        </w:rPr>
+        <w:t>coordinadores técnicos</w:t>
+      </w:r>
+      <w:r>
+        <w:rPr>
+          <w:lang w:val="es-ES"/>
+        </w:rPr>
+        <w:t xml:space="preserve"> o los </w:t>
+      </w:r>
+      <w:r>
+        <w:rPr>
+          <w:b/>
+          <w:lang w:val="es-ES"/>
+        </w:rPr>
+        <w:t>ayudantes de coordinador</w:t>
+      </w:r>
+      <w:r>
+        <w:rPr>
+          <w:lang w:val="es-ES"/>
+        </w:rPr>
+        <w:t xml:space="preserve"> cancelarían la </w:t>
+      </w:r>
+      <w:r>
+        <w:rPr>
+          <w:b/>
+          <w:lang w:val="es-ES"/>
+        </w:rPr>
+        <w:t>petición de trabajo</w:t>
+      </w:r>
+      <w:r>
+        <w:rPr>
+          <w:lang w:val="es-ES"/>
+        </w:rPr>
+        <w:t>.</w:t>
+      </w:r>
+    </w:p>
+    <w:bookmarkEnd w:id="68"/>
+    <w:bookmarkEnd w:id="69"/>
+    <w:p>
+      <w:pPr>
+        <w:pStyle w:val="Prrafodelista"/>
+        <w:numPr>
+          <w:ilvl w:val="0"/>
+          <w:numId w:val="9"/>
+        </w:numPr>
+        <w:jc w:val="both"/>
+      </w:pPr>
+      <w:r>
+        <w:rPr>
+          <w:u w:val="single"/>
+        </w:rPr>
+        <w:t>Actores</w:t>
+      </w:r>
+      <w:r>
+        <w:t xml:space="preserve"> </w:t>
+      </w:r>
+      <w:r>
+        <w:rPr>
+          <w:u w:val="single"/>
+        </w:rPr>
+        <w:t>participantes</w:t>
+      </w:r>
+      <w:r>
+        <w:t xml:space="preserve">: </w:t>
+      </w:r>
+      <w:bookmarkStart w:id="70" w:name="OLE_LINK102"/>
+      <w:bookmarkStart w:id="71" w:name="OLE_LINK103"/>
+      <w:r>
+        <w:rPr>
+          <w:b/>
+        </w:rPr>
+        <w:t>coordinadores</w:t>
+      </w:r>
+      <w:r>
+        <w:t xml:space="preserve"> </w:t>
+      </w:r>
+      <w:r>
+        <w:rPr>
+          <w:b/>
+        </w:rPr>
+        <w:t>técnicos</w:t>
+      </w:r>
+      <w:r>
+        <w:t>.</w:t>
+      </w:r>
+    </w:p>
+    <w:bookmarkEnd w:id="70"/>
+    <w:bookmarkEnd w:id="71"/>
+    <w:p>
+      <w:pPr>
+        <w:pStyle w:val="Prrafodelista"/>
+        <w:numPr>
+          <w:ilvl w:val="0"/>
+          <w:numId w:val="9"/>
+        </w:numPr>
+        <w:jc w:val="both"/>
+      </w:pPr>
+      <w:r>
+        <w:rPr>
+          <w:u w:val="single"/>
+        </w:rPr>
+        <w:t>Entradas</w:t>
+      </w:r>
+      <w:r>
+        <w:t xml:space="preserve">: </w:t>
+      </w:r>
+      <w:r>
+        <w:t xml:space="preserve">un </w:t>
+      </w:r>
+      <w:r>
+        <w:rPr>
+          <w:b/>
+        </w:rPr>
+        <w:t>coordinador</w:t>
+      </w:r>
+      <w:r>
+        <w:t xml:space="preserve"> </w:t>
+      </w:r>
+      <w:r>
+        <w:rPr>
+          <w:b/>
+        </w:rPr>
+        <w:t>técnico</w:t>
+      </w:r>
+      <w:r>
+        <w:t xml:space="preserve"> o un </w:t>
+      </w:r>
+      <w:r>
+        <w:rPr>
+          <w:b/>
+        </w:rPr>
+        <w:t>ayudante de coordinador</w:t>
+      </w:r>
+      <w:r>
+        <w:t xml:space="preserve"> cancela una </w:t>
+      </w:r>
+      <w:r>
+        <w:rPr>
+          <w:b/>
+        </w:rPr>
+        <w:t>petición de trabajo</w:t>
+      </w:r>
+      <w:r>
+        <w:t>.</w:t>
+      </w:r>
+    </w:p>
+    <w:p>
+      <w:pPr>
+        <w:pStyle w:val="Prrafodelista"/>
+        <w:numPr>
+          <w:ilvl w:val="0"/>
+          <w:numId w:val="9"/>
+        </w:numPr>
+        <w:jc w:val="both"/>
+      </w:pPr>
+      <w:r>
+        <w:rPr>
+          <w:u w:val="single"/>
+        </w:rPr>
+        <w:t>Salidas</w:t>
+      </w:r>
+      <w:r>
+        <w:t xml:space="preserve">: actualización del </w:t>
+      </w:r>
+      <w:proofErr w:type="spellStart"/>
+      <w:r>
+        <w:rPr>
+          <w:b/>
+        </w:rPr>
+        <w:t>estado_de_trabajo</w:t>
+      </w:r>
+      <w:proofErr w:type="spellEnd"/>
+      <w:r>
+        <w:t xml:space="preserve"> de </w:t>
+      </w:r>
+      <w:bookmarkStart w:id="72" w:name="OLE_LINK98"/>
+      <w:bookmarkStart w:id="73" w:name="OLE_LINK99"/>
+      <w:bookmarkStart w:id="74" w:name="OLE_LINK96"/>
+      <w:bookmarkStart w:id="75" w:name="OLE_LINK97"/>
+      <w:r>
+        <w:t xml:space="preserve">las </w:t>
+      </w:r>
+      <w:r>
+        <w:rPr>
+          <w:b/>
+        </w:rPr>
+        <w:t>peticiones de trabajo</w:t>
+      </w:r>
+      <w:bookmarkEnd w:id="72"/>
+      <w:bookmarkEnd w:id="73"/>
+      <w:r>
+        <w:t>.</w:t>
+      </w:r>
+    </w:p>
+    <w:p>
+      <w:pPr>
+        <w:jc w:val="both"/>
+        <w:rPr>
+          <w:lang w:val="es-ES"/>
+        </w:rPr>
+      </w:pPr>
+    </w:p>
+    <w:p>
+      <w:pPr>
+        <w:jc w:val="both"/>
+        <w:rPr>
+          <w:lang w:val="es-ES"/>
+        </w:rPr>
+      </w:pPr>
+    </w:p>
+    <w:p>
+      <w:pPr>
+        <w:jc w:val="both"/>
+        <w:rPr>
+          <w:lang w:val="es-ES"/>
+        </w:rPr>
+      </w:pPr>
+    </w:p>
+    <w:p>
+      <w:pPr>
+        <w:jc w:val="both"/>
+        <w:rPr>
+          <w:lang w:val="es-ES"/>
+        </w:rPr>
+      </w:pPr>
+    </w:p>
+    <w:bookmarkEnd w:id="74"/>
+    <w:bookmarkEnd w:id="75"/>
+    <w:p>
+      <w:pPr>
+        <w:jc w:val="both"/>
+        <w:rPr>
+          <w:lang w:val="es-ES"/>
+        </w:rPr>
+      </w:pPr>
+      <w:r>
+        <w:rPr>
+          <w:b/>
+          <w:lang w:val="es-ES"/>
+        </w:rPr>
+        <w:t>RF30</w:t>
+      </w:r>
+      <w:r>
+        <w:rPr>
+          <w:lang w:val="es-ES"/>
+        </w:rPr>
+        <w:t xml:space="preserve"> </w:t>
+      </w:r>
+      <w:r>
+        <w:rPr>
+          <w:u w:val="single"/>
+          <w:lang w:val="es-ES"/>
+        </w:rPr>
+        <w:t xml:space="preserve">Solicitar una </w:t>
+      </w:r>
+      <w:r>
+        <w:rPr>
+          <w:b/>
+          <w:u w:val="single"/>
+          <w:lang w:val="es-ES"/>
+        </w:rPr>
+        <w:t>petición de trabajo</w:t>
+      </w:r>
+      <w:r>
+        <w:rPr>
+          <w:lang w:val="es-ES"/>
+        </w:rPr>
+        <w:t xml:space="preserve">: Si el </w:t>
+      </w:r>
+      <w:r>
+        <w:rPr>
+          <w:b/>
+          <w:lang w:val="es-ES"/>
+        </w:rPr>
+        <w:t>cliente</w:t>
+      </w:r>
+      <w:r>
+        <w:rPr>
+          <w:lang w:val="es-ES"/>
+        </w:rPr>
+        <w:t xml:space="preserve"> así se lo indicara los </w:t>
+      </w:r>
+      <w:r>
+        <w:rPr>
+          <w:b/>
+          <w:lang w:val="es-ES"/>
+        </w:rPr>
+        <w:t>coordinadores técnicos</w:t>
+      </w:r>
+      <w:r>
+        <w:rPr>
+          <w:lang w:val="es-ES"/>
+        </w:rPr>
+        <w:t xml:space="preserve"> o los </w:t>
+      </w:r>
+      <w:r>
+        <w:rPr>
+          <w:b/>
+          <w:lang w:val="es-ES"/>
+        </w:rPr>
+        <w:t>ayudantes de coordinador</w:t>
+      </w:r>
+      <w:r>
+        <w:rPr>
+          <w:lang w:val="es-ES"/>
+        </w:rPr>
+        <w:t xml:space="preserve"> solicitarían la </w:t>
+      </w:r>
+      <w:r>
+        <w:rPr>
+          <w:b/>
+          <w:lang w:val="es-ES"/>
+        </w:rPr>
+        <w:t>petición de trabajo</w:t>
+      </w:r>
+      <w:r>
+        <w:rPr>
+          <w:lang w:val="es-ES"/>
+        </w:rPr>
+        <w:t>.</w:t>
+      </w:r>
+    </w:p>
+    <w:p>
+      <w:pPr>
+        <w:pStyle w:val="Prrafodelista"/>
+        <w:numPr>
+          <w:ilvl w:val="0"/>
+          <w:numId w:val="9"/>
+        </w:numPr>
+        <w:jc w:val="both"/>
+      </w:pPr>
+      <w:r>
+        <w:rPr>
+          <w:u w:val="single"/>
+        </w:rPr>
+        <w:t>Actores</w:t>
+      </w:r>
+      <w:r>
+        <w:t xml:space="preserve"> </w:t>
+      </w:r>
+      <w:r>
+        <w:rPr>
+          <w:u w:val="single"/>
+        </w:rPr>
+        <w:t>participantes</w:t>
+      </w:r>
+      <w:r>
+        <w:t xml:space="preserve">: </w:t>
+      </w:r>
+      <w:bookmarkStart w:id="76" w:name="OLE_LINK104"/>
+      <w:bookmarkStart w:id="77" w:name="OLE_LINK105"/>
+      <w:r>
+        <w:rPr>
+          <w:b/>
+        </w:rPr>
+        <w:t>coordinadores técnicos</w:t>
+      </w:r>
+      <w:r>
+        <w:t xml:space="preserve"> y los </w:t>
+      </w:r>
+      <w:r>
+        <w:rPr>
+          <w:b/>
+        </w:rPr>
+        <w:t>ayudantes de coordinador</w:t>
+      </w:r>
+      <w:bookmarkEnd w:id="76"/>
+      <w:bookmarkEnd w:id="77"/>
+      <w:r>
+        <w:t>.</w:t>
+      </w:r>
+    </w:p>
+    <w:p>
+      <w:pPr>
+        <w:pStyle w:val="Prrafodelista"/>
+        <w:numPr>
+          <w:ilvl w:val="0"/>
+          <w:numId w:val="9"/>
+        </w:numPr>
+        <w:jc w:val="both"/>
+      </w:pPr>
+      <w:r>
+        <w:rPr>
+          <w:u w:val="single"/>
+        </w:rPr>
+        <w:t>Entradas</w:t>
+      </w:r>
+      <w:r>
+        <w:t xml:space="preserve">: el </w:t>
+      </w:r>
+      <w:r>
+        <w:rPr>
+          <w:b/>
+        </w:rPr>
+        <w:t>coordinador</w:t>
+      </w:r>
+      <w:r>
+        <w:t xml:space="preserve"> </w:t>
+      </w:r>
+      <w:r>
+        <w:rPr>
+          <w:b/>
+        </w:rPr>
+        <w:t>técnico</w:t>
+      </w:r>
+      <w:r>
+        <w:t xml:space="preserve"> o el </w:t>
+      </w:r>
+      <w:r>
+        <w:rPr>
+          <w:b/>
+        </w:rPr>
+        <w:t>ayudante de coordinador</w:t>
+      </w:r>
+      <w:r>
+        <w:t xml:space="preserve"> </w:t>
+      </w:r>
+      <w:r>
+        <w:t xml:space="preserve">rellena los datos de una </w:t>
+      </w:r>
+      <w:r>
+        <w:rPr>
+          <w:b/>
+        </w:rPr>
+        <w:t>petición</w:t>
+      </w:r>
+      <w:r>
+        <w:rPr>
+          <w:b/>
+        </w:rPr>
+        <w:t xml:space="preserve"> de trabajo</w:t>
+      </w:r>
+      <w:r>
+        <w:t>.</w:t>
+      </w:r>
+    </w:p>
+    <w:p>
+      <w:pPr>
+        <w:pStyle w:val="Prrafodelista"/>
+        <w:numPr>
+          <w:ilvl w:val="0"/>
+          <w:numId w:val="9"/>
+        </w:numPr>
+        <w:jc w:val="both"/>
+      </w:pPr>
+      <w:r>
+        <w:rPr>
+          <w:u w:val="single"/>
+        </w:rPr>
+        <w:t>Salidas</w:t>
+      </w:r>
+      <w:r>
         <w:t xml:space="preserve">: una </w:t>
       </w:r>
       <w:r>
@@ -6712,7 +7125,7 @@
     </w:p>
     <w:p>
       <w:pPr>
-        <w:pStyle w:val="Heading3"/>
+        <w:pStyle w:val="Ttulo3"/>
         <w:numPr>
           <w:ilvl w:val="0"/>
           <w:numId w:val="0"/>
@@ -6722,7 +7135,7 @@
           <w:b/>
         </w:rPr>
       </w:pPr>
-      <w:bookmarkStart w:id="77" w:name="_Toc527976035"/>
+      <w:bookmarkStart w:id="78" w:name="_Toc527976035"/>
       <w:r>
         <w:t xml:space="preserve">2.1.2 </w:t>
       </w:r>
@@ -6744,7 +7157,7 @@
         </w:rPr>
         <w:t>SOLUCIÓN 3</w:t>
       </w:r>
-      <w:bookmarkEnd w:id="77"/>
+      <w:bookmarkEnd w:id="78"/>
     </w:p>
     <w:p>
       <w:pPr>
@@ -6780,8 +7193,8 @@
           <w:lang w:val="es-ES"/>
         </w:rPr>
       </w:pPr>
-      <w:bookmarkStart w:id="78" w:name="OLE_LINK76"/>
-      <w:bookmarkStart w:id="79" w:name="OLE_LINK77"/>
+      <w:bookmarkStart w:id="79" w:name="OLE_LINK76"/>
+      <w:bookmarkStart w:id="80" w:name="OLE_LINK77"/>
       <w:r>
         <w:rPr>
           <w:b/>
@@ -6832,7 +7245,7 @@
     </w:p>
     <w:p>
       <w:pPr>
-        <w:pStyle w:val="ListParagraph"/>
+        <w:pStyle w:val="Prrafodelista"/>
         <w:numPr>
           <w:ilvl w:val="0"/>
           <w:numId w:val="9"/>
@@ -6860,7 +7273,7 @@
     </w:p>
     <w:p>
       <w:pPr>
-        <w:pStyle w:val="ListParagraph"/>
+        <w:pStyle w:val="Prrafodelista"/>
         <w:numPr>
           <w:ilvl w:val="0"/>
           <w:numId w:val="9"/>
@@ -6897,7 +7310,7 @@
     </w:p>
     <w:p>
       <w:pPr>
-        <w:pStyle w:val="ListParagraph"/>
+        <w:pStyle w:val="Prrafodelista"/>
         <w:numPr>
           <w:ilvl w:val="0"/>
           <w:numId w:val="9"/>
@@ -6987,20 +7400,34 @@
         <w:rPr>
           <w:lang w:val="es-ES"/>
         </w:rPr>
-        <w:t xml:space="preserve"> a cancelado.</w:t>
-      </w:r>
-    </w:p>
-    <w:p>
-      <w:pPr>
-        <w:pStyle w:val="ListParagraph"/>
+        <w:t xml:space="preserve"> </w:t>
+      </w:r>
+      <w:proofErr w:type="spellStart"/>
+      <w:r>
+        <w:rPr>
+          <w:lang w:val="es-ES"/>
+        </w:rPr>
+        <w:t>a</w:t>
+      </w:r>
+      <w:proofErr w:type="spellEnd"/>
+      <w:r>
+        <w:rPr>
+          <w:lang w:val="es-ES"/>
+        </w:rPr>
+        <w:t xml:space="preserve"> cancelado.</w:t>
+      </w:r>
+    </w:p>
+    <w:p>
+      <w:pPr>
+        <w:pStyle w:val="Prrafodelista"/>
         <w:numPr>
           <w:ilvl w:val="0"/>
           <w:numId w:val="9"/>
         </w:numPr>
         <w:jc w:val="both"/>
       </w:pPr>
-      <w:bookmarkStart w:id="80" w:name="OLE_LINK58"/>
-      <w:bookmarkStart w:id="81" w:name="OLE_LINK59"/>
+      <w:bookmarkStart w:id="81" w:name="OLE_LINK58"/>
+      <w:bookmarkStart w:id="82" w:name="OLE_LINK59"/>
       <w:r>
         <w:rPr>
           <w:u w:val="single"/>
@@ -7022,7 +7449,7 @@
     </w:p>
     <w:p>
       <w:pPr>
-        <w:pStyle w:val="ListParagraph"/>
+        <w:pStyle w:val="Prrafodelista"/>
         <w:numPr>
           <w:ilvl w:val="0"/>
           <w:numId w:val="9"/>
@@ -7059,7 +7486,7 @@
     </w:p>
     <w:p>
       <w:pPr>
-        <w:pStyle w:val="ListParagraph"/>
+        <w:pStyle w:val="Prrafodelista"/>
         <w:numPr>
           <w:ilvl w:val="0"/>
           <w:numId w:val="9"/>
@@ -7096,8 +7523,8 @@
         <w:t>.</w:t>
       </w:r>
     </w:p>
-    <w:bookmarkEnd w:id="80"/>
     <w:bookmarkEnd w:id="81"/>
+    <w:bookmarkEnd w:id="82"/>
     <w:p>
       <w:pPr>
         <w:jc w:val="both"/>
@@ -7134,15 +7561,15 @@
     </w:p>
     <w:p>
       <w:pPr>
-        <w:pStyle w:val="ListParagraph"/>
+        <w:pStyle w:val="Prrafodelista"/>
         <w:numPr>
           <w:ilvl w:val="0"/>
           <w:numId w:val="9"/>
         </w:numPr>
         <w:jc w:val="both"/>
       </w:pPr>
-      <w:bookmarkStart w:id="82" w:name="OLE_LINK60"/>
-      <w:bookmarkStart w:id="83" w:name="OLE_LINK61"/>
+      <w:bookmarkStart w:id="83" w:name="OLE_LINK60"/>
+      <w:bookmarkStart w:id="84" w:name="OLE_LINK61"/>
       <w:r>
         <w:rPr>
           <w:u w:val="single"/>
@@ -7164,7 +7591,7 @@
     </w:p>
     <w:p>
       <w:pPr>
-        <w:pStyle w:val="ListParagraph"/>
+        <w:pStyle w:val="Prrafodelista"/>
         <w:numPr>
           <w:ilvl w:val="0"/>
           <w:numId w:val="9"/>
@@ -7201,7 +7628,7 @@
     </w:p>
     <w:p>
       <w:pPr>
-        <w:pStyle w:val="ListParagraph"/>
+        <w:pStyle w:val="Prrafodelista"/>
         <w:numPr>
           <w:ilvl w:val="0"/>
           <w:numId w:val="9"/>
@@ -7245,10 +7672,10 @@
           <w:lang w:val="es-ES"/>
         </w:rPr>
       </w:pPr>
-      <w:bookmarkStart w:id="84" w:name="OLE_LINK68"/>
-      <w:bookmarkStart w:id="85" w:name="OLE_LINK69"/>
-      <w:bookmarkEnd w:id="82"/>
+      <w:bookmarkStart w:id="85" w:name="OLE_LINK68"/>
+      <w:bookmarkStart w:id="86" w:name="OLE_LINK69"/>
       <w:bookmarkEnd w:id="83"/>
+      <w:bookmarkEnd w:id="84"/>
       <w:r>
         <w:rPr>
           <w:b/>
@@ -7306,7 +7733,7 @@
     </w:p>
     <w:p>
       <w:pPr>
-        <w:pStyle w:val="ListParagraph"/>
+        <w:pStyle w:val="Prrafodelista"/>
         <w:numPr>
           <w:ilvl w:val="0"/>
           <w:numId w:val="9"/>
@@ -7334,7 +7761,7 @@
     </w:p>
     <w:p>
       <w:pPr>
-        <w:pStyle w:val="ListParagraph"/>
+        <w:pStyle w:val="Prrafodelista"/>
         <w:numPr>
           <w:ilvl w:val="0"/>
           <w:numId w:val="9"/>
@@ -7383,7 +7810,7 @@
     </w:p>
     <w:p>
       <w:pPr>
-        <w:pStyle w:val="ListParagraph"/>
+        <w:pStyle w:val="Prrafodelista"/>
         <w:numPr>
           <w:ilvl w:val="0"/>
           <w:numId w:val="9"/>
@@ -7394,6 +7821,7 @@
         <w:rPr>
           <w:u w:val="single"/>
         </w:rPr>
+        <w:lastRenderedPageBreak/>
         <w:t>Salidas</w:t>
       </w:r>
       <w:r>
@@ -7502,7 +7930,7 @@
     </w:p>
     <w:p>
       <w:pPr>
-        <w:pStyle w:val="ListParagraph"/>
+        <w:pStyle w:val="Prrafodelista"/>
         <w:numPr>
           <w:ilvl w:val="0"/>
           <w:numId w:val="9"/>
@@ -7521,7 +7949,7 @@
     </w:p>
     <w:p>
       <w:pPr>
-        <w:pStyle w:val="ListParagraph"/>
+        <w:pStyle w:val="Prrafodelista"/>
         <w:numPr>
           <w:ilvl w:val="0"/>
           <w:numId w:val="9"/>
@@ -7573,7 +8001,7 @@
     </w:p>
     <w:p>
       <w:pPr>
-        <w:pStyle w:val="ListParagraph"/>
+        <w:pStyle w:val="Prrafodelista"/>
         <w:numPr>
           <w:ilvl w:val="0"/>
           <w:numId w:val="9"/>
@@ -7610,19 +8038,17 @@
       <w:r>
         <w:t xml:space="preserve"> que haya que pedirle.</w:t>
       </w:r>
-      <w:bookmarkStart w:id="86" w:name="_GoBack"/>
+    </w:p>
+    <w:p>
+      <w:pPr>
+        <w:pStyle w:val="Ttulo2"/>
+        <w:jc w:val="both"/>
+      </w:pPr>
+      <w:bookmarkStart w:id="87" w:name="_Toc527976036"/>
+      <w:bookmarkEnd w:id="79"/>
+      <w:bookmarkEnd w:id="80"/>
+      <w:bookmarkEnd w:id="85"/>
       <w:bookmarkEnd w:id="86"/>
-    </w:p>
-    <w:p>
-      <w:pPr>
-        <w:pStyle w:val="Heading2"/>
-        <w:jc w:val="both"/>
-      </w:pPr>
-      <w:bookmarkStart w:id="87" w:name="_Toc527976036"/>
-      <w:bookmarkEnd w:id="78"/>
-      <w:bookmarkEnd w:id="79"/>
-      <w:bookmarkEnd w:id="84"/>
-      <w:bookmarkEnd w:id="85"/>
       <w:r>
         <w:t>REQUISITOS NO FUNCIONALES</w:t>
       </w:r>
@@ -7663,7 +8089,7 @@
     </w:p>
     <w:p>
       <w:pPr>
-        <w:pStyle w:val="ListParagraph"/>
+        <w:pStyle w:val="Prrafodelista"/>
         <w:numPr>
           <w:ilvl w:val="0"/>
           <w:numId w:val="21"/>
@@ -7674,7 +8100,6 @@
         <w:rPr>
           <w:b/>
         </w:rPr>
-        <w:lastRenderedPageBreak/>
         <w:t>RNF1</w:t>
       </w:r>
       <w:r>
@@ -7686,7 +8111,7 @@
     </w:p>
     <w:p>
       <w:pPr>
-        <w:pStyle w:val="ListParagraph"/>
+        <w:pStyle w:val="Prrafodelista"/>
         <w:numPr>
           <w:ilvl w:val="0"/>
           <w:numId w:val="21"/>
@@ -7741,7 +8166,7 @@
     </w:p>
     <w:p>
       <w:pPr>
-        <w:pStyle w:val="ListParagraph"/>
+        <w:pStyle w:val="Prrafodelista"/>
         <w:numPr>
           <w:ilvl w:val="0"/>
           <w:numId w:val="21"/>
@@ -7801,7 +8226,7 @@
     </w:p>
     <w:p>
       <w:pPr>
-        <w:pStyle w:val="ListParagraph"/>
+        <w:pStyle w:val="Prrafodelista"/>
         <w:numPr>
           <w:ilvl w:val="0"/>
           <w:numId w:val="22"/>
@@ -7868,7 +8293,7 @@
     </w:p>
     <w:p>
       <w:pPr>
-        <w:pStyle w:val="ListParagraph"/>
+        <w:pStyle w:val="Prrafodelista"/>
         <w:numPr>
           <w:ilvl w:val="0"/>
           <w:numId w:val="22"/>
@@ -7908,7 +8333,7 @@
     </w:p>
     <w:p>
       <w:pPr>
-        <w:pStyle w:val="ListParagraph"/>
+        <w:pStyle w:val="Prrafodelista"/>
         <w:numPr>
           <w:ilvl w:val="0"/>
           <w:numId w:val="22"/>
@@ -7979,7 +8404,7 @@
     </w:p>
     <w:p>
       <w:pPr>
-        <w:pStyle w:val="ListParagraph"/>
+        <w:pStyle w:val="Prrafodelista"/>
         <w:numPr>
           <w:ilvl w:val="0"/>
           <w:numId w:val="23"/>
@@ -8001,13 +8426,13 @@
     </w:p>
     <w:p>
       <w:pPr>
-        <w:pStyle w:val="ListParagraph"/>
-        <w:jc w:val="both"/>
-      </w:pPr>
-    </w:p>
-    <w:p>
-      <w:pPr>
-        <w:pStyle w:val="ListParagraph"/>
+        <w:pStyle w:val="Prrafodelista"/>
+        <w:jc w:val="both"/>
+      </w:pPr>
+    </w:p>
+    <w:p>
+      <w:pPr>
+        <w:pStyle w:val="Prrafodelista"/>
         <w:jc w:val="both"/>
       </w:pPr>
       <w:r>
@@ -8053,7 +8478,7 @@
     </w:p>
     <w:p>
       <w:pPr>
-        <w:pStyle w:val="ListParagraph"/>
+        <w:pStyle w:val="Prrafodelista"/>
         <w:numPr>
           <w:ilvl w:val="0"/>
           <w:numId w:val="23"/>
@@ -8064,6 +8489,7 @@
         <w:rPr>
           <w:b/>
         </w:rPr>
+        <w:lastRenderedPageBreak/>
         <w:t>RNF8</w:t>
       </w:r>
       <w:r>
@@ -8072,7 +8498,7 @@
     </w:p>
     <w:p>
       <w:pPr>
-        <w:pStyle w:val="ListParagraph"/>
+        <w:pStyle w:val="Prrafodelista"/>
         <w:numPr>
           <w:ilvl w:val="0"/>
           <w:numId w:val="23"/>
@@ -8116,7 +8542,7 @@
     </w:p>
     <w:p>
       <w:pPr>
-        <w:pStyle w:val="ListParagraph"/>
+        <w:pStyle w:val="Prrafodelista"/>
         <w:numPr>
           <w:ilvl w:val="0"/>
           <w:numId w:val="24"/>
@@ -8150,7 +8576,7 @@
     </w:p>
     <w:p>
       <w:pPr>
-        <w:pStyle w:val="ListParagraph"/>
+        <w:pStyle w:val="Prrafodelista"/>
         <w:numPr>
           <w:ilvl w:val="0"/>
           <w:numId w:val="24"/>
@@ -8169,7 +8595,7 @@
     </w:p>
     <w:p>
       <w:pPr>
-        <w:pStyle w:val="ListParagraph"/>
+        <w:pStyle w:val="Prrafodelista"/>
         <w:numPr>
           <w:ilvl w:val="0"/>
           <w:numId w:val="24"/>
@@ -8180,7 +8606,6 @@
         <w:rPr>
           <w:b/>
         </w:rPr>
-        <w:lastRenderedPageBreak/>
         <w:t xml:space="preserve">RNF12 </w:t>
       </w:r>
       <w:r>
@@ -8250,7 +8675,7 @@
     </w:p>
     <w:p>
       <w:pPr>
-        <w:pStyle w:val="ListParagraph"/>
+        <w:pStyle w:val="Prrafodelista"/>
         <w:numPr>
           <w:ilvl w:val="0"/>
           <w:numId w:val="25"/>
@@ -8329,7 +8754,7 @@
     </w:p>
     <w:p>
       <w:pPr>
-        <w:pStyle w:val="ListParagraph"/>
+        <w:pStyle w:val="Prrafodelista"/>
         <w:numPr>
           <w:ilvl w:val="0"/>
           <w:numId w:val="25"/>
@@ -8354,13 +8779,13 @@
     </w:p>
     <w:p>
       <w:pPr>
-        <w:pStyle w:val="ListParagraph"/>
-        <w:jc w:val="both"/>
-      </w:pPr>
-    </w:p>
-    <w:p>
-      <w:pPr>
-        <w:pStyle w:val="ListParagraph"/>
+        <w:pStyle w:val="Prrafodelista"/>
+        <w:jc w:val="both"/>
+      </w:pPr>
+    </w:p>
+    <w:p>
+      <w:pPr>
+        <w:pStyle w:val="Prrafodelista"/>
         <w:numPr>
           <w:ilvl w:val="0"/>
           <w:numId w:val="25"/>
@@ -8379,7 +8804,7 @@
     </w:p>
     <w:p>
       <w:pPr>
-        <w:pStyle w:val="ListParagraph"/>
+        <w:pStyle w:val="Prrafodelista"/>
         <w:numPr>
           <w:ilvl w:val="0"/>
           <w:numId w:val="25"/>
@@ -8398,7 +8823,7 @@
     </w:p>
     <w:p>
       <w:pPr>
-        <w:pStyle w:val="ListParagraph"/>
+        <w:pStyle w:val="Prrafodelista"/>
         <w:numPr>
           <w:ilvl w:val="0"/>
           <w:numId w:val="25"/>
@@ -8444,7 +8869,7 @@
     </w:p>
     <w:p>
       <w:pPr>
-        <w:pStyle w:val="ListParagraph"/>
+        <w:pStyle w:val="Prrafodelista"/>
         <w:numPr>
           <w:ilvl w:val="0"/>
           <w:numId w:val="26"/>
@@ -8496,7 +8921,7 @@
     </w:p>
     <w:p>
       <w:pPr>
-        <w:pStyle w:val="ListParagraph"/>
+        <w:pStyle w:val="Prrafodelista"/>
         <w:numPr>
           <w:ilvl w:val="0"/>
           <w:numId w:val="26"/>
@@ -8515,7 +8940,7 @@
     </w:p>
     <w:p>
       <w:pPr>
-        <w:pStyle w:val="ListParagraph"/>
+        <w:pStyle w:val="Prrafodelista"/>
         <w:numPr>
           <w:ilvl w:val="0"/>
           <w:numId w:val="26"/>
@@ -8537,20 +8962,12 @@
       </w:r>
       <w:proofErr w:type="spellEnd"/>
       <w:r>
-        <w:t xml:space="preserve"> multiplataforma en las versiones más baratas proporciona una portabilidad excelente. No obstante, la creación de dos aplicaciones móviles nativas para las plataformas Android </w:t>
-      </w:r>
-      <w:proofErr w:type="gramStart"/>
-      <w:r>
-        <w:t>e</w:t>
-      </w:r>
-      <w:proofErr w:type="gramEnd"/>
-      <w:r>
-        <w:t xml:space="preserve"> iOS proporcionaría muchas ventajas muy superiores a la escasa portabilidad que se podría perder teniendo en cuenta el escaso uso que hay de otras plataformas.</w:t>
-      </w:r>
-    </w:p>
-    <w:p>
-      <w:pPr>
-        <w:pStyle w:val="ListParagraph"/>
+        <w:t xml:space="preserve"> multiplataforma en las versiones más baratas proporciona una portabilidad excelente. No obstante, la creación de dos aplicaciones móviles nativas para las plataformas Android e iOS proporcionaría muchas ventajas muy superiores a la escasa portabilidad que se podría perder teniendo en cuenta el escaso uso que hay de otras plataformas.</w:t>
+      </w:r>
+    </w:p>
+    <w:p>
+      <w:pPr>
+        <w:pStyle w:val="Prrafodelista"/>
         <w:numPr>
           <w:ilvl w:val="0"/>
           <w:numId w:val="26"/>
@@ -8639,7 +9056,7 @@
     </w:p>
     <w:p>
       <w:pPr>
-        <w:pStyle w:val="ListParagraph"/>
+        <w:pStyle w:val="Prrafodelista"/>
         <w:numPr>
           <w:ilvl w:val="0"/>
           <w:numId w:val="27"/>
@@ -8650,6 +9067,7 @@
         <w:rPr>
           <w:b/>
         </w:rPr>
+        <w:lastRenderedPageBreak/>
         <w:t>RNF22</w:t>
       </w:r>
       <w:r>
@@ -8667,7 +9085,7 @@
     </w:p>
     <w:p>
       <w:pPr>
-        <w:pStyle w:val="ListParagraph"/>
+        <w:pStyle w:val="Prrafodelista"/>
         <w:numPr>
           <w:ilvl w:val="0"/>
           <w:numId w:val="27"/>
@@ -8695,7 +9113,7 @@
     </w:p>
     <w:p>
       <w:pPr>
-        <w:pStyle w:val="ListParagraph"/>
+        <w:pStyle w:val="Prrafodelista"/>
         <w:numPr>
           <w:ilvl w:val="0"/>
           <w:numId w:val="27"/>
@@ -8729,7 +9147,7 @@
     </w:p>
     <w:p>
       <w:pPr>
-        <w:pStyle w:val="ListParagraph"/>
+        <w:pStyle w:val="Prrafodelista"/>
         <w:numPr>
           <w:ilvl w:val="0"/>
           <w:numId w:val="27"/>
@@ -8740,7 +9158,6 @@
         <w:rPr>
           <w:b/>
         </w:rPr>
-        <w:lastRenderedPageBreak/>
         <w:t>RNF2</w:t>
       </w:r>
       <w:r>
@@ -8780,7 +9197,7 @@
     </w:p>
     <w:p>
       <w:pPr>
-        <w:pStyle w:val="ListParagraph"/>
+        <w:pStyle w:val="Prrafodelista"/>
         <w:numPr>
           <w:ilvl w:val="0"/>
           <w:numId w:val="28"/>
@@ -8805,7 +9222,7 @@
     </w:p>
     <w:p>
       <w:pPr>
-        <w:pStyle w:val="ListParagraph"/>
+        <w:pStyle w:val="Prrafodelista"/>
         <w:numPr>
           <w:ilvl w:val="0"/>
           <w:numId w:val="28"/>
@@ -8830,7 +9247,7 @@
     </w:p>
     <w:p>
       <w:pPr>
-        <w:pStyle w:val="ListParagraph"/>
+        <w:pStyle w:val="Prrafodelista"/>
         <w:numPr>
           <w:ilvl w:val="0"/>
           <w:numId w:val="28"/>
@@ -8892,7 +9309,7 @@
     </w:p>
     <w:p>
       <w:pPr>
-        <w:pStyle w:val="ListParagraph"/>
+        <w:pStyle w:val="Prrafodelista"/>
         <w:numPr>
           <w:ilvl w:val="0"/>
           <w:numId w:val="29"/>
@@ -8917,7 +9334,7 @@
     </w:p>
     <w:p>
       <w:pPr>
-        <w:pStyle w:val="ListParagraph"/>
+        <w:pStyle w:val="Prrafodelista"/>
         <w:numPr>
           <w:ilvl w:val="0"/>
           <w:numId w:val="29"/>
@@ -9043,7 +9460,7 @@
     </w:p>
     <w:p>
       <w:pPr>
-        <w:pStyle w:val="ListParagraph"/>
+        <w:pStyle w:val="Prrafodelista"/>
         <w:numPr>
           <w:ilvl w:val="0"/>
           <w:numId w:val="30"/>
@@ -9097,7 +9514,7 @@
     </w:p>
     <w:p>
       <w:pPr>
-        <w:pStyle w:val="ListParagraph"/>
+        <w:pStyle w:val="Prrafodelista"/>
         <w:numPr>
           <w:ilvl w:val="0"/>
           <w:numId w:val="30"/>
@@ -9135,7 +9552,7 @@
     </w:p>
     <w:p>
       <w:pPr>
-        <w:pStyle w:val="ListParagraph"/>
+        <w:pStyle w:val="Prrafodelista"/>
         <w:numPr>
           <w:ilvl w:val="0"/>
           <w:numId w:val="30"/>
@@ -9173,7 +9590,7 @@
     </w:p>
     <w:p>
       <w:pPr>
-        <w:pStyle w:val="ListParagraph"/>
+        <w:pStyle w:val="Prrafodelista"/>
         <w:numPr>
           <w:ilvl w:val="0"/>
           <w:numId w:val="30"/>
@@ -9211,7 +9628,7 @@
     </w:p>
     <w:p>
       <w:pPr>
-        <w:pStyle w:val="ListParagraph"/>
+        <w:pStyle w:val="Prrafodelista"/>
         <w:numPr>
           <w:ilvl w:val="0"/>
           <w:numId w:val="30"/>
@@ -9241,7 +9658,7 @@
     </w:p>
     <w:p>
       <w:pPr>
-        <w:pStyle w:val="ListParagraph"/>
+        <w:pStyle w:val="Prrafodelista"/>
         <w:numPr>
           <w:ilvl w:val="0"/>
           <w:numId w:val="30"/>
@@ -9259,6 +9676,7 @@
           <w:sz w:val="22"/>
           <w:szCs w:val="22"/>
         </w:rPr>
+        <w:lastRenderedPageBreak/>
         <w:t>RNF3</w:t>
       </w:r>
       <w:r>
@@ -9296,7 +9714,7 @@
 </file>
 
 <file path=word/endnotes.xml><?xml version="1.0" encoding="utf-8"?>
-<w:endnotes xmlns:wpc="http://schemas.microsoft.com/office/word/2010/wordprocessingCanvas" xmlns:cx="http://schemas.microsoft.com/office/drawing/2014/chartex" xmlns:cx1="http://schemas.microsoft.com/office/drawing/2015/9/8/chartex" xmlns:cx2="http://schemas.microsoft.com/office/drawing/2015/10/21/chartex" xmlns:cx3="http://schemas.microsoft.com/office/drawing/2016/5/9/chartex" xmlns:cx4="http://schemas.microsoft.com/office/drawing/2016/5/10/chartex" xmlns:cx5="http://schemas.microsoft.com/office/drawing/2016/5/11/chartex" xmlns:cx6="http://schemas.microsoft.com/office/drawing/2016/5/12/chartex" xmlns:cx7="http://schemas.microsoft.com/office/drawing/2016/5/13/chartex" xmlns:cx8="http://schemas.microsoft.com/office/drawing/2016/5/14/chartex" xmlns:mc="http://schemas.openxmlformats.org/markup-compatibility/2006" xmlns:aink="http://schemas.microsoft.com/office/drawing/2016/ink" xmlns:am3d="http://schemas.microsoft.com/office/drawing/2017/model3d" xmlns:o="urn:schemas-microsoft-com:office:office" xmlns:r="http://schemas.openxmlformats.org/officeDocument/2006/relationships" xmlns:m="http://schemas.openxmlformats.org/officeDocument/2006/math" xmlns:v="urn:schemas-microsoft-com:vml" xmlns:wp14="http://schemas.microsoft.com/office/word/2010/wordprocessingDrawing" xmlns:wp="http://schemas.openxmlformats.org/drawingml/2006/wordprocessingDrawing" xmlns:w10="urn:schemas-microsoft-com:office:word" xmlns:w="http://schemas.openxmlformats.org/wordprocessingml/2006/main" xmlns:w14="http://schemas.microsoft.com/office/word/2010/wordml" xmlns:w15="http://schemas.microsoft.com/office/word/2012/wordml" xmlns:w16cid="http://schemas.microsoft.com/office/word/2016/wordml/cid" xmlns:w16se="http://schemas.microsoft.com/office/word/2015/wordml/symex" xmlns:wpg="http://schemas.microsoft.com/office/word/2010/wordprocessingGroup" xmlns:wpi="http://schemas.microsoft.com/office/word/2010/wordprocessingInk" xmlns:wne="http://schemas.microsoft.com/office/word/2006/wordml" xmlns:wps="http://schemas.microsoft.com/office/word/2010/wordprocessingShape" mc:Ignorable="w14 w15 w16se w16cid wp14">
+<w:endnotes xmlns:wpc="http://schemas.microsoft.com/office/word/2010/wordprocessingCanvas" xmlns:cx="http://schemas.microsoft.com/office/drawing/2014/chartex" xmlns:cx1="http://schemas.microsoft.com/office/drawing/2015/9/8/chartex" xmlns:mc="http://schemas.openxmlformats.org/markup-compatibility/2006" xmlns:o="urn:schemas-microsoft-com:office:office" xmlns:r="http://schemas.openxmlformats.org/officeDocument/2006/relationships" xmlns:m="http://schemas.openxmlformats.org/officeDocument/2006/math" xmlns:v="urn:schemas-microsoft-com:vml" xmlns:wp14="http://schemas.microsoft.com/office/word/2010/wordprocessingDrawing" xmlns:wp="http://schemas.openxmlformats.org/drawingml/2006/wordprocessingDrawing" xmlns:w10="urn:schemas-microsoft-com:office:word" xmlns:w="http://schemas.openxmlformats.org/wordprocessingml/2006/main" xmlns:w14="http://schemas.microsoft.com/office/word/2010/wordml" xmlns:w15="http://schemas.microsoft.com/office/word/2012/wordml" xmlns:w16se="http://schemas.microsoft.com/office/word/2015/wordml/symex" xmlns:wpg="http://schemas.microsoft.com/office/word/2010/wordprocessingGroup" xmlns:wpi="http://schemas.microsoft.com/office/word/2010/wordprocessingInk" xmlns:wne="http://schemas.microsoft.com/office/word/2006/wordml" xmlns:wps="http://schemas.microsoft.com/office/word/2010/wordprocessingShape" mc:Ignorable="w14 w15 w16se wp14">
   <w:endnote w:type="separator" w:id="-1">
     <w:p>
       <w:pPr>
@@ -9321,7 +9739,7 @@
 </file>
 
 <file path=word/footnotes.xml><?xml version="1.0" encoding="utf-8"?>
-<w:footnotes xmlns:wpc="http://schemas.microsoft.com/office/word/2010/wordprocessingCanvas" xmlns:cx="http://schemas.microsoft.com/office/drawing/2014/chartex" xmlns:cx1="http://schemas.microsoft.com/office/drawing/2015/9/8/chartex" xmlns:cx2="http://schemas.microsoft.com/office/drawing/2015/10/21/chartex" xmlns:cx3="http://schemas.microsoft.com/office/drawing/2016/5/9/chartex" xmlns:cx4="http://schemas.microsoft.com/office/drawing/2016/5/10/chartex" xmlns:cx5="http://schemas.microsoft.com/office/drawing/2016/5/11/chartex" xmlns:cx6="http://schemas.microsoft.com/office/drawing/2016/5/12/chartex" xmlns:cx7="http://schemas.microsoft.com/office/drawing/2016/5/13/chartex" xmlns:cx8="http://schemas.microsoft.com/office/drawing/2016/5/14/chartex" xmlns:mc="http://schemas.openxmlformats.org/markup-compatibility/2006" xmlns:aink="http://schemas.microsoft.com/office/drawing/2016/ink" xmlns:am3d="http://schemas.microsoft.com/office/drawing/2017/model3d" xmlns:o="urn:schemas-microsoft-com:office:office" xmlns:r="http://schemas.openxmlformats.org/officeDocument/2006/relationships" xmlns:m="http://schemas.openxmlformats.org/officeDocument/2006/math" xmlns:v="urn:schemas-microsoft-com:vml" xmlns:wp14="http://schemas.microsoft.com/office/word/2010/wordprocessingDrawing" xmlns:wp="http://schemas.openxmlformats.org/drawingml/2006/wordprocessingDrawing" xmlns:w10="urn:schemas-microsoft-com:office:word" xmlns:w="http://schemas.openxmlformats.org/wordprocessingml/2006/main" xmlns:w14="http://schemas.microsoft.com/office/word/2010/wordml" xmlns:w15="http://schemas.microsoft.com/office/word/2012/wordml" xmlns:w16cid="http://schemas.microsoft.com/office/word/2016/wordml/cid" xmlns:w16se="http://schemas.microsoft.com/office/word/2015/wordml/symex" xmlns:wpg="http://schemas.microsoft.com/office/word/2010/wordprocessingGroup" xmlns:wpi="http://schemas.microsoft.com/office/word/2010/wordprocessingInk" xmlns:wne="http://schemas.microsoft.com/office/word/2006/wordml" xmlns:wps="http://schemas.microsoft.com/office/word/2010/wordprocessingShape" mc:Ignorable="w14 w15 w16se w16cid wp14">
+<w:footnotes xmlns:wpc="http://schemas.microsoft.com/office/word/2010/wordprocessingCanvas" xmlns:cx="http://schemas.microsoft.com/office/drawing/2014/chartex" xmlns:cx1="http://schemas.microsoft.com/office/drawing/2015/9/8/chartex" xmlns:mc="http://schemas.openxmlformats.org/markup-compatibility/2006" xmlns:o="urn:schemas-microsoft-com:office:office" xmlns:r="http://schemas.openxmlformats.org/officeDocument/2006/relationships" xmlns:m="http://schemas.openxmlformats.org/officeDocument/2006/math" xmlns:v="urn:schemas-microsoft-com:vml" xmlns:wp14="http://schemas.microsoft.com/office/word/2010/wordprocessingDrawing" xmlns:wp="http://schemas.openxmlformats.org/drawingml/2006/wordprocessingDrawing" xmlns:w10="urn:schemas-microsoft-com:office:word" xmlns:w="http://schemas.openxmlformats.org/wordprocessingml/2006/main" xmlns:w14="http://schemas.microsoft.com/office/word/2010/wordml" xmlns:w15="http://schemas.microsoft.com/office/word/2012/wordml" xmlns:w16se="http://schemas.microsoft.com/office/word/2015/wordml/symex" xmlns:wpg="http://schemas.microsoft.com/office/word/2010/wordprocessingGroup" xmlns:wpi="http://schemas.microsoft.com/office/word/2010/wordprocessingInk" xmlns:wne="http://schemas.microsoft.com/office/word/2006/wordml" xmlns:wps="http://schemas.microsoft.com/office/word/2010/wordprocessingShape" mc:Ignorable="w14 w15 w16se wp14">
   <w:footnote w:type="separator" w:id="-1">
     <w:p>
       <w:pPr>
@@ -9346,10 +9764,10 @@
 </file>
 
 <file path=word/header1.xml><?xml version="1.0" encoding="utf-8"?>
-<w:hdr xmlns:wpc="http://schemas.microsoft.com/office/word/2010/wordprocessingCanvas" xmlns:cx="http://schemas.microsoft.com/office/drawing/2014/chartex" xmlns:cx1="http://schemas.microsoft.com/office/drawing/2015/9/8/chartex" xmlns:cx2="http://schemas.microsoft.com/office/drawing/2015/10/21/chartex" xmlns:cx3="http://schemas.microsoft.com/office/drawing/2016/5/9/chartex" xmlns:cx4="http://schemas.microsoft.com/office/drawing/2016/5/10/chartex" xmlns:cx5="http://schemas.microsoft.com/office/drawing/2016/5/11/chartex" xmlns:cx6="http://schemas.microsoft.com/office/drawing/2016/5/12/chartex" xmlns:cx7="http://schemas.microsoft.com/office/drawing/2016/5/13/chartex" xmlns:cx8="http://schemas.microsoft.com/office/drawing/2016/5/14/chartex" xmlns:mc="http://schemas.openxmlformats.org/markup-compatibility/2006" xmlns:aink="http://schemas.microsoft.com/office/drawing/2016/ink" xmlns:am3d="http://schemas.microsoft.com/office/drawing/2017/model3d" xmlns:o="urn:schemas-microsoft-com:office:office" xmlns:r="http://schemas.openxmlformats.org/officeDocument/2006/relationships" xmlns:m="http://schemas.openxmlformats.org/officeDocument/2006/math" xmlns:v="urn:schemas-microsoft-com:vml" xmlns:wp14="http://schemas.microsoft.com/office/word/2010/wordprocessingDrawing" xmlns:wp="http://schemas.openxmlformats.org/drawingml/2006/wordprocessingDrawing" xmlns:w10="urn:schemas-microsoft-com:office:word" xmlns:w="http://schemas.openxmlformats.org/wordprocessingml/2006/main" xmlns:w14="http://schemas.microsoft.com/office/word/2010/wordml" xmlns:w15="http://schemas.microsoft.com/office/word/2012/wordml" xmlns:w16cid="http://schemas.microsoft.com/office/word/2016/wordml/cid" xmlns:w16se="http://schemas.microsoft.com/office/word/2015/wordml/symex" xmlns:wpg="http://schemas.microsoft.com/office/word/2010/wordprocessingGroup" xmlns:wpi="http://schemas.microsoft.com/office/word/2010/wordprocessingInk" xmlns:wne="http://schemas.microsoft.com/office/word/2006/wordml" xmlns:wps="http://schemas.microsoft.com/office/word/2010/wordprocessingShape" mc:Ignorable="w14 w15 w16se w16cid wp14">
+<w:hdr xmlns:wpc="http://schemas.microsoft.com/office/word/2010/wordprocessingCanvas" xmlns:cx="http://schemas.microsoft.com/office/drawing/2014/chartex" xmlns:cx1="http://schemas.microsoft.com/office/drawing/2015/9/8/chartex" xmlns:mc="http://schemas.openxmlformats.org/markup-compatibility/2006" xmlns:o="urn:schemas-microsoft-com:office:office" xmlns:r="http://schemas.openxmlformats.org/officeDocument/2006/relationships" xmlns:m="http://schemas.openxmlformats.org/officeDocument/2006/math" xmlns:v="urn:schemas-microsoft-com:vml" xmlns:wp14="http://schemas.microsoft.com/office/word/2010/wordprocessingDrawing" xmlns:wp="http://schemas.openxmlformats.org/drawingml/2006/wordprocessingDrawing" xmlns:w10="urn:schemas-microsoft-com:office:word" xmlns:w="http://schemas.openxmlformats.org/wordprocessingml/2006/main" xmlns:w14="http://schemas.microsoft.com/office/word/2010/wordml" xmlns:w15="http://schemas.microsoft.com/office/word/2012/wordml" xmlns:w16se="http://schemas.microsoft.com/office/word/2015/wordml/symex" xmlns:wpg="http://schemas.microsoft.com/office/word/2010/wordprocessingGroup" xmlns:wpi="http://schemas.microsoft.com/office/word/2010/wordprocessingInk" xmlns:wne="http://schemas.microsoft.com/office/word/2006/wordml" xmlns:wps="http://schemas.microsoft.com/office/word/2010/wordprocessingShape" mc:Ignorable="w14 w15 w16se wp14">
   <w:p>
     <w:pPr>
-      <w:pStyle w:val="Header"/>
+      <w:pStyle w:val="Encabezado"/>
     </w:pPr>
     <w:r>
       <w:t>Juan Casado Ballesteros</w:t>
@@ -9357,7 +9775,7 @@
   </w:p>
   <w:p>
     <w:pPr>
-      <w:pStyle w:val="Header"/>
+      <w:pStyle w:val="Encabezado"/>
     </w:pPr>
     <w:r>
       <w:t>Miguel Ángel Losada Fernández</w:t>
@@ -9365,7 +9783,7 @@
   </w:p>
   <w:p>
     <w:pPr>
-      <w:pStyle w:val="Header"/>
+      <w:pStyle w:val="Encabezado"/>
     </w:pPr>
     <w:r>
       <w:t>Laura Pérez Medeiro</w:t>
@@ -9373,7 +9791,7 @@
   </w:p>
   <w:p>
     <w:pPr>
-      <w:pStyle w:val="Header"/>
+      <w:pStyle w:val="Encabezado"/>
     </w:pPr>
     <w:r>
       <w:t>Sergio Sanz Sacristán</w:t>
@@ -9383,7 +9801,7 @@
 </file>
 
 <file path=word/numbering.xml><?xml version="1.0" encoding="utf-8"?>
-<w:numbering xmlns:wpc="http://schemas.microsoft.com/office/word/2010/wordprocessingCanvas" xmlns:cx="http://schemas.microsoft.com/office/drawing/2014/chartex" xmlns:cx1="http://schemas.microsoft.com/office/drawing/2015/9/8/chartex" xmlns:cx2="http://schemas.microsoft.com/office/drawing/2015/10/21/chartex" xmlns:cx3="http://schemas.microsoft.com/office/drawing/2016/5/9/chartex" xmlns:cx4="http://schemas.microsoft.com/office/drawing/2016/5/10/chartex" xmlns:cx5="http://schemas.microsoft.com/office/drawing/2016/5/11/chartex" xmlns:cx6="http://schemas.microsoft.com/office/drawing/2016/5/12/chartex" xmlns:cx7="http://schemas.microsoft.com/office/drawing/2016/5/13/chartex" xmlns:cx8="http://schemas.microsoft.com/office/drawing/2016/5/14/chartex" xmlns:mc="http://schemas.openxmlformats.org/markup-compatibility/2006" xmlns:aink="http://schemas.microsoft.com/office/drawing/2016/ink" xmlns:am3d="http://schemas.microsoft.com/office/drawing/2017/model3d" xmlns:o="urn:schemas-microsoft-com:office:office" xmlns:r="http://schemas.openxmlformats.org/officeDocument/2006/relationships" xmlns:m="http://schemas.openxmlformats.org/officeDocument/2006/math" xmlns:v="urn:schemas-microsoft-com:vml" xmlns:wp14="http://schemas.microsoft.com/office/word/2010/wordprocessingDrawing" xmlns:wp="http://schemas.openxmlformats.org/drawingml/2006/wordprocessingDrawing" xmlns:w10="urn:schemas-microsoft-com:office:word" xmlns:w="http://schemas.openxmlformats.org/wordprocessingml/2006/main" xmlns:w14="http://schemas.microsoft.com/office/word/2010/wordml" xmlns:w15="http://schemas.microsoft.com/office/word/2012/wordml" xmlns:w16cid="http://schemas.microsoft.com/office/word/2016/wordml/cid" xmlns:w16se="http://schemas.microsoft.com/office/word/2015/wordml/symex" xmlns:wpg="http://schemas.microsoft.com/office/word/2010/wordprocessingGroup" xmlns:wpi="http://schemas.microsoft.com/office/word/2010/wordprocessingInk" xmlns:wne="http://schemas.microsoft.com/office/word/2006/wordml" xmlns:wps="http://schemas.microsoft.com/office/word/2010/wordprocessingShape" mc:Ignorable="w14 w15 w16se w16cid wp14">
+<w:numbering xmlns:wpc="http://schemas.microsoft.com/office/word/2010/wordprocessingCanvas" xmlns:cx="http://schemas.microsoft.com/office/drawing/2014/chartex" xmlns:cx1="http://schemas.microsoft.com/office/drawing/2015/9/8/chartex" xmlns:mc="http://schemas.openxmlformats.org/markup-compatibility/2006" xmlns:o="urn:schemas-microsoft-com:office:office" xmlns:r="http://schemas.openxmlformats.org/officeDocument/2006/relationships" xmlns:m="http://schemas.openxmlformats.org/officeDocument/2006/math" xmlns:v="urn:schemas-microsoft-com:vml" xmlns:wp14="http://schemas.microsoft.com/office/word/2010/wordprocessingDrawing" xmlns:wp="http://schemas.openxmlformats.org/drawingml/2006/wordprocessingDrawing" xmlns:w10="urn:schemas-microsoft-com:office:word" xmlns:w="http://schemas.openxmlformats.org/wordprocessingml/2006/main" xmlns:w14="http://schemas.microsoft.com/office/word/2010/wordml" xmlns:w15="http://schemas.microsoft.com/office/word/2012/wordml" xmlns:w16se="http://schemas.microsoft.com/office/word/2015/wordml/symex" xmlns:wpg="http://schemas.microsoft.com/office/word/2010/wordprocessingGroup" xmlns:wpi="http://schemas.microsoft.com/office/word/2010/wordprocessingInk" xmlns:wne="http://schemas.microsoft.com/office/word/2006/wordml" xmlns:wps="http://schemas.microsoft.com/office/word/2010/wordprocessingShape" mc:Ignorable="w14 w15 w16se wp14">
   <w:abstractNum w:abstractNumId="0" w15:restartNumberingAfterBreak="0">
     <w:nsid w:val="02982BE6"/>
     <w:multiLevelType w:val="hybridMultilevel"/>
@@ -11366,7 +11784,7 @@
     <w:lvl w:ilvl="0">
       <w:start w:val="1"/>
       <w:numFmt w:val="decimal"/>
-      <w:pStyle w:val="Heading1"/>
+      <w:pStyle w:val="Ttulo1"/>
       <w:lvlText w:val="%1"/>
       <w:lvlJc w:val="left"/>
       <w:pPr>
@@ -11376,7 +11794,7 @@
     <w:lvl w:ilvl="1">
       <w:start w:val="1"/>
       <w:numFmt w:val="decimal"/>
-      <w:pStyle w:val="Heading2"/>
+      <w:pStyle w:val="Ttulo2"/>
       <w:lvlText w:val="%1.%2"/>
       <w:lvlJc w:val="left"/>
       <w:pPr>
@@ -11435,7 +11853,7 @@
     <w:lvl w:ilvl="2">
       <w:start w:val="1"/>
       <w:numFmt w:val="decimal"/>
-      <w:pStyle w:val="Heading3"/>
+      <w:pStyle w:val="Ttulo3"/>
       <w:lvlText w:val="%1.%2.%3"/>
       <w:lvlJc w:val="left"/>
       <w:pPr>
@@ -11445,7 +11863,7 @@
     <w:lvl w:ilvl="3">
       <w:start w:val="1"/>
       <w:numFmt w:val="decimal"/>
-      <w:pStyle w:val="Heading4"/>
+      <w:pStyle w:val="Ttulo4"/>
       <w:lvlText w:val="%1.%2.%3.%4"/>
       <w:lvlJc w:val="left"/>
       <w:pPr>
@@ -11455,7 +11873,7 @@
     <w:lvl w:ilvl="4">
       <w:start w:val="1"/>
       <w:numFmt w:val="decimal"/>
-      <w:pStyle w:val="Heading5"/>
+      <w:pStyle w:val="Ttulo5"/>
       <w:lvlText w:val="%1.%2.%3.%4.%5"/>
       <w:lvlJc w:val="left"/>
       <w:pPr>
@@ -11465,7 +11883,7 @@
     <w:lvl w:ilvl="5">
       <w:start w:val="1"/>
       <w:numFmt w:val="decimal"/>
-      <w:pStyle w:val="Heading6"/>
+      <w:pStyle w:val="Ttulo6"/>
       <w:lvlText w:val="%1.%2.%3.%4.%5.%6"/>
       <w:lvlJc w:val="left"/>
       <w:pPr>
@@ -11475,7 +11893,7 @@
     <w:lvl w:ilvl="6">
       <w:start w:val="1"/>
       <w:numFmt w:val="decimal"/>
-      <w:pStyle w:val="Heading7"/>
+      <w:pStyle w:val="Ttulo7"/>
       <w:lvlText w:val="%1.%2.%3.%4.%5.%6.%7"/>
       <w:lvlJc w:val="left"/>
       <w:pPr>
@@ -11485,7 +11903,7 @@
     <w:lvl w:ilvl="7">
       <w:start w:val="1"/>
       <w:numFmt w:val="decimal"/>
-      <w:pStyle w:val="Heading8"/>
+      <w:pStyle w:val="Ttulo8"/>
       <w:lvlText w:val="%1.%2.%3.%4.%5.%6.%7.%8"/>
       <w:lvlJc w:val="left"/>
       <w:pPr>
@@ -11495,7 +11913,7 @@
     <w:lvl w:ilvl="8">
       <w:start w:val="1"/>
       <w:numFmt w:val="decimal"/>
-      <w:pStyle w:val="Heading9"/>
+      <w:pStyle w:val="Ttulo9"/>
       <w:lvlText w:val="%1.%2.%3.%4.%5.%6.%7.%8.%9"/>
       <w:lvlJc w:val="left"/>
       <w:pPr>
@@ -13929,7 +14347,7 @@
 </file>
 
 <file path=word/styles.xml><?xml version="1.0" encoding="utf-8"?>
-<w:styles xmlns:mc="http://schemas.openxmlformats.org/markup-compatibility/2006" xmlns:r="http://schemas.openxmlformats.org/officeDocument/2006/relationships" xmlns:w="http://schemas.openxmlformats.org/wordprocessingml/2006/main" xmlns:w14="http://schemas.microsoft.com/office/word/2010/wordml" xmlns:w15="http://schemas.microsoft.com/office/word/2012/wordml" xmlns:w16cid="http://schemas.microsoft.com/office/word/2016/wordml/cid" xmlns:w16se="http://schemas.microsoft.com/office/word/2015/wordml/symex" mc:Ignorable="w14 w15 w16se w16cid">
+<w:styles xmlns:mc="http://schemas.openxmlformats.org/markup-compatibility/2006" xmlns:r="http://schemas.openxmlformats.org/officeDocument/2006/relationships" xmlns:w="http://schemas.openxmlformats.org/wordprocessingml/2006/main" xmlns:w14="http://schemas.microsoft.com/office/word/2010/wordml" xmlns:w15="http://schemas.microsoft.com/office/word/2012/wordml" xmlns:w16se="http://schemas.microsoft.com/office/word/2015/wordml/symex" mc:Ignorable="w14 w15 w16se">
   <w:docDefaults>
     <w:rPrDefault>
       <w:rPr>
@@ -13945,7 +14363,7 @@
       </w:pPr>
     </w:pPrDefault>
   </w:docDefaults>
-  <w:latentStyles w:defLockedState="0" w:defUIPriority="99" w:defSemiHidden="0" w:defUnhideWhenUsed="0" w:defQFormat="0" w:count="375">
+  <w:latentStyles w:defLockedState="0" w:defUIPriority="99" w:defSemiHidden="0" w:defUnhideWhenUsed="0" w:defQFormat="0" w:count="371">
     <w:lsdException w:name="Normal" w:uiPriority="0" w:qFormat="1"/>
     <w:lsdException w:name="heading 1" w:uiPriority="9" w:qFormat="1"/>
     <w:lsdException w:name="heading 2" w:semiHidden="1" w:uiPriority="9" w:unhideWhenUsed="1" w:qFormat="1"/>
@@ -14317,10 +14735,6 @@
     <w:lsdException w:name="List Table 5 Dark Accent 6" w:uiPriority="50"/>
     <w:lsdException w:name="List Table 6 Colorful Accent 6" w:uiPriority="51"/>
     <w:lsdException w:name="List Table 7 Colorful Accent 6" w:uiPriority="52"/>
-    <w:lsdException w:name="Mention" w:semiHidden="1" w:unhideWhenUsed="1"/>
-    <w:lsdException w:name="Smart Hyperlink" w:semiHidden="1" w:unhideWhenUsed="1"/>
-    <w:lsdException w:name="Hashtag" w:semiHidden="1" w:unhideWhenUsed="1"/>
-    <w:lsdException w:name="Unresolved Mention" w:semiHidden="1" w:unhideWhenUsed="1"/>
   </w:latentStyles>
   <w:style w:type="paragraph" w:default="1" w:styleId="Normal">
     <w:name w:val="Normal"/>
@@ -14329,11 +14743,11 @@
       <w:lang w:val="en-GB"/>
     </w:rPr>
   </w:style>
-  <w:style w:type="paragraph" w:styleId="Heading1">
+  <w:style w:type="paragraph" w:styleId="Ttulo1">
     <w:name w:val="heading 1"/>
     <w:basedOn w:val="Normal"/>
     <w:next w:val="Normal"/>
-    <w:link w:val="Heading1Char"/>
+    <w:link w:val="Ttulo1Car"/>
     <w:uiPriority w:val="9"/>
     <w:qFormat/>
     <w:rsid w:val="00FF13C9"/>
@@ -14357,11 +14771,11 @@
       <w:lang w:val="es-ES"/>
     </w:rPr>
   </w:style>
-  <w:style w:type="paragraph" w:styleId="Heading2">
+  <w:style w:type="paragraph" w:styleId="Ttulo2">
     <w:name w:val="heading 2"/>
     <w:basedOn w:val="Normal"/>
     <w:next w:val="Normal"/>
-    <w:link w:val="Heading2Char"/>
+    <w:link w:val="Ttulo2Car"/>
     <w:uiPriority w:val="9"/>
     <w:unhideWhenUsed/>
     <w:qFormat/>
@@ -14384,11 +14798,11 @@
       <w:lang w:val="es-ES"/>
     </w:rPr>
   </w:style>
-  <w:style w:type="paragraph" w:styleId="Heading3">
+  <w:style w:type="paragraph" w:styleId="Ttulo3">
     <w:name w:val="heading 3"/>
     <w:basedOn w:val="Normal"/>
     <w:next w:val="Normal"/>
-    <w:link w:val="Heading3Char"/>
+    <w:link w:val="Ttulo3Car"/>
     <w:uiPriority w:val="9"/>
     <w:unhideWhenUsed/>
     <w:qFormat/>
@@ -14411,11 +14825,11 @@
       <w:lang w:val="es-ES"/>
     </w:rPr>
   </w:style>
-  <w:style w:type="paragraph" w:styleId="Heading4">
+  <w:style w:type="paragraph" w:styleId="Ttulo4">
     <w:name w:val="heading 4"/>
     <w:basedOn w:val="Normal"/>
     <w:next w:val="Normal"/>
-    <w:link w:val="Heading4Char"/>
+    <w:link w:val="Ttulo4Car"/>
     <w:uiPriority w:val="9"/>
     <w:semiHidden/>
     <w:unhideWhenUsed/>
@@ -14438,11 +14852,11 @@
       <w:lang w:val="es-ES"/>
     </w:rPr>
   </w:style>
-  <w:style w:type="paragraph" w:styleId="Heading5">
+  <w:style w:type="paragraph" w:styleId="Ttulo5">
     <w:name w:val="heading 5"/>
     <w:basedOn w:val="Normal"/>
     <w:next w:val="Normal"/>
-    <w:link w:val="Heading5Char"/>
+    <w:link w:val="Ttulo5Car"/>
     <w:uiPriority w:val="9"/>
     <w:semiHidden/>
     <w:unhideWhenUsed/>
@@ -14465,11 +14879,11 @@
       <w:lang w:val="es-ES"/>
     </w:rPr>
   </w:style>
-  <w:style w:type="paragraph" w:styleId="Heading6">
+  <w:style w:type="paragraph" w:styleId="Ttulo6">
     <w:name w:val="heading 6"/>
     <w:basedOn w:val="Normal"/>
     <w:next w:val="Normal"/>
-    <w:link w:val="Heading6Char"/>
+    <w:link w:val="Ttulo6Car"/>
     <w:uiPriority w:val="9"/>
     <w:semiHidden/>
     <w:unhideWhenUsed/>
@@ -14493,11 +14907,11 @@
       <w:lang w:val="es-ES"/>
     </w:rPr>
   </w:style>
-  <w:style w:type="paragraph" w:styleId="Heading7">
+  <w:style w:type="paragraph" w:styleId="Ttulo7">
     <w:name w:val="heading 7"/>
     <w:basedOn w:val="Normal"/>
     <w:next w:val="Normal"/>
-    <w:link w:val="Heading7Char"/>
+    <w:link w:val="Ttulo7Car"/>
     <w:uiPriority w:val="9"/>
     <w:semiHidden/>
     <w:unhideWhenUsed/>
@@ -14523,11 +14937,11 @@
       <w:lang w:val="es-ES"/>
     </w:rPr>
   </w:style>
-  <w:style w:type="paragraph" w:styleId="Heading8">
+  <w:style w:type="paragraph" w:styleId="Ttulo8">
     <w:name w:val="heading 8"/>
     <w:basedOn w:val="Normal"/>
     <w:next w:val="Normal"/>
-    <w:link w:val="Heading8Char"/>
+    <w:link w:val="Ttulo8Car"/>
     <w:uiPriority w:val="9"/>
     <w:semiHidden/>
     <w:unhideWhenUsed/>
@@ -14552,11 +14966,11 @@
       <w:lang w:val="es-ES"/>
     </w:rPr>
   </w:style>
-  <w:style w:type="paragraph" w:styleId="Heading9">
+  <w:style w:type="paragraph" w:styleId="Ttulo9">
     <w:name w:val="heading 9"/>
     <w:basedOn w:val="Normal"/>
     <w:next w:val="Normal"/>
-    <w:link w:val="Heading9Char"/>
+    <w:link w:val="Ttulo9Car"/>
     <w:uiPriority w:val="9"/>
     <w:semiHidden/>
     <w:unhideWhenUsed/>
@@ -14583,13 +14997,13 @@
       <w:lang w:val="es-ES"/>
     </w:rPr>
   </w:style>
-  <w:style w:type="character" w:default="1" w:styleId="DefaultParagraphFont">
+  <w:style w:type="character" w:default="1" w:styleId="Fuentedeprrafopredeter">
     <w:name w:val="Default Paragraph Font"/>
     <w:uiPriority w:val="1"/>
     <w:semiHidden/>
     <w:unhideWhenUsed/>
   </w:style>
-  <w:style w:type="table" w:default="1" w:styleId="TableNormal">
+  <w:style w:type="table" w:default="1" w:styleId="Tablanormal">
     <w:name w:val="Normal Table"/>
     <w:uiPriority w:val="99"/>
     <w:semiHidden/>
@@ -14604,16 +15018,16 @@
       </w:tblCellMar>
     </w:tblPr>
   </w:style>
-  <w:style w:type="numbering" w:default="1" w:styleId="NoList">
+  <w:style w:type="numbering" w:default="1" w:styleId="Sinlista">
     <w:name w:val="No List"/>
     <w:uiPriority w:val="99"/>
     <w:semiHidden/>
     <w:unhideWhenUsed/>
   </w:style>
-  <w:style w:type="character" w:customStyle="1" w:styleId="Heading1Char">
-    <w:name w:val="Heading 1 Char"/>
-    <w:basedOn w:val="DefaultParagraphFont"/>
-    <w:link w:val="Heading1"/>
+  <w:style w:type="character" w:customStyle="1" w:styleId="Ttulo1Car">
+    <w:name w:val="Título 1 Car"/>
+    <w:basedOn w:val="Fuentedeprrafopredeter"/>
+    <w:link w:val="Ttulo1"/>
     <w:uiPriority w:val="9"/>
     <w:rsid w:val="00FF13C9"/>
     <w:rPr>
@@ -14623,10 +15037,10 @@
       <w:szCs w:val="36"/>
     </w:rPr>
   </w:style>
-  <w:style w:type="character" w:customStyle="1" w:styleId="Heading2Char">
-    <w:name w:val="Heading 2 Char"/>
-    <w:basedOn w:val="DefaultParagraphFont"/>
-    <w:link w:val="Heading2"/>
+  <w:style w:type="character" w:customStyle="1" w:styleId="Ttulo2Car">
+    <w:name w:val="Título 2 Car"/>
+    <w:basedOn w:val="Fuentedeprrafopredeter"/>
+    <w:link w:val="Ttulo2"/>
     <w:uiPriority w:val="9"/>
     <w:rsid w:val="00FF13C9"/>
     <w:rPr>
@@ -14636,10 +15050,10 @@
       <w:szCs w:val="28"/>
     </w:rPr>
   </w:style>
-  <w:style w:type="character" w:customStyle="1" w:styleId="Heading3Char">
-    <w:name w:val="Heading 3 Char"/>
-    <w:basedOn w:val="DefaultParagraphFont"/>
-    <w:link w:val="Heading3"/>
+  <w:style w:type="character" w:customStyle="1" w:styleId="Ttulo3Car">
+    <w:name w:val="Título 3 Car"/>
+    <w:basedOn w:val="Fuentedeprrafopredeter"/>
+    <w:link w:val="Ttulo3"/>
     <w:uiPriority w:val="9"/>
     <w:rsid w:val="00FF13C9"/>
     <w:rPr>
@@ -14649,10 +15063,10 @@
       <w:szCs w:val="26"/>
     </w:rPr>
   </w:style>
-  <w:style w:type="character" w:customStyle="1" w:styleId="Heading4Char">
-    <w:name w:val="Heading 4 Char"/>
-    <w:basedOn w:val="DefaultParagraphFont"/>
-    <w:link w:val="Heading4"/>
+  <w:style w:type="character" w:customStyle="1" w:styleId="Ttulo4Car">
+    <w:name w:val="Título 4 Car"/>
+    <w:basedOn w:val="Fuentedeprrafopredeter"/>
+    <w:link w:val="Ttulo4"/>
     <w:uiPriority w:val="9"/>
     <w:semiHidden/>
     <w:rsid w:val="00FF13C9"/>
@@ -14662,10 +15076,10 @@
       <w:szCs w:val="24"/>
     </w:rPr>
   </w:style>
-  <w:style w:type="character" w:customStyle="1" w:styleId="Heading5Char">
-    <w:name w:val="Heading 5 Char"/>
-    <w:basedOn w:val="DefaultParagraphFont"/>
-    <w:link w:val="Heading5"/>
+  <w:style w:type="character" w:customStyle="1" w:styleId="Ttulo5Car">
+    <w:name w:val="Título 5 Car"/>
+    <w:basedOn w:val="Fuentedeprrafopredeter"/>
+    <w:link w:val="Ttulo5"/>
     <w:uiPriority w:val="9"/>
     <w:semiHidden/>
     <w:rsid w:val="00FF13C9"/>
@@ -14675,10 +15089,10 @@
       <w:iCs/>
     </w:rPr>
   </w:style>
-  <w:style w:type="character" w:customStyle="1" w:styleId="Heading6Char">
-    <w:name w:val="Heading 6 Char"/>
-    <w:basedOn w:val="DefaultParagraphFont"/>
-    <w:link w:val="Heading6"/>
+  <w:style w:type="character" w:customStyle="1" w:styleId="Ttulo6Car">
+    <w:name w:val="Título 6 Car"/>
+    <w:basedOn w:val="Fuentedeprrafopredeter"/>
+    <w:link w:val="Ttulo6"/>
     <w:uiPriority w:val="9"/>
     <w:semiHidden/>
     <w:rsid w:val="00FF13C9"/>
@@ -14689,10 +15103,10 @@
       <w:szCs w:val="21"/>
     </w:rPr>
   </w:style>
-  <w:style w:type="character" w:customStyle="1" w:styleId="Heading7Char">
-    <w:name w:val="Heading 7 Char"/>
-    <w:basedOn w:val="DefaultParagraphFont"/>
-    <w:link w:val="Heading7"/>
+  <w:style w:type="character" w:customStyle="1" w:styleId="Ttulo7Car">
+    <w:name w:val="Título 7 Car"/>
+    <w:basedOn w:val="Fuentedeprrafopredeter"/>
+    <w:link w:val="Ttulo7"/>
     <w:uiPriority w:val="9"/>
     <w:semiHidden/>
     <w:rsid w:val="00FF13C9"/>
@@ -14705,10 +15119,10 @@
       <w:szCs w:val="21"/>
     </w:rPr>
   </w:style>
-  <w:style w:type="character" w:customStyle="1" w:styleId="Heading8Char">
-    <w:name w:val="Heading 8 Char"/>
-    <w:basedOn w:val="DefaultParagraphFont"/>
-    <w:link w:val="Heading8"/>
+  <w:style w:type="character" w:customStyle="1" w:styleId="Ttulo8Car">
+    <w:name w:val="Título 8 Car"/>
+    <w:basedOn w:val="Fuentedeprrafopredeter"/>
+    <w:link w:val="Ttulo8"/>
     <w:uiPriority w:val="9"/>
     <w:semiHidden/>
     <w:rsid w:val="00FF13C9"/>
@@ -14720,10 +15134,10 @@
       <w:szCs w:val="21"/>
     </w:rPr>
   </w:style>
-  <w:style w:type="character" w:customStyle="1" w:styleId="Heading9Char">
-    <w:name w:val="Heading 9 Char"/>
-    <w:basedOn w:val="DefaultParagraphFont"/>
-    <w:link w:val="Heading9"/>
+  <w:style w:type="character" w:customStyle="1" w:styleId="Ttulo9Car">
+    <w:name w:val="Título 9 Car"/>
+    <w:basedOn w:val="Fuentedeprrafopredeter"/>
+    <w:link w:val="Ttulo9"/>
     <w:uiPriority w:val="9"/>
     <w:semiHidden/>
     <w:rsid w:val="00FF13C9"/>
@@ -14737,7 +15151,7 @@
       <w:szCs w:val="21"/>
     </w:rPr>
   </w:style>
-  <w:style w:type="paragraph" w:styleId="Caption">
+  <w:style w:type="paragraph" w:styleId="Descripcin">
     <w:name w:val="caption"/>
     <w:basedOn w:val="Normal"/>
     <w:next w:val="Normal"/>
@@ -14759,11 +15173,11 @@
       <w:lang w:val="es-ES"/>
     </w:rPr>
   </w:style>
-  <w:style w:type="paragraph" w:styleId="Title">
+  <w:style w:type="paragraph" w:styleId="Ttulo">
     <w:name w:val="Title"/>
     <w:basedOn w:val="Normal"/>
     <w:next w:val="Normal"/>
-    <w:link w:val="TitleChar"/>
+    <w:link w:val="TtuloCar"/>
     <w:uiPriority w:val="10"/>
     <w:qFormat/>
     <w:rsid w:val="00FF13C9"/>
@@ -14780,10 +15194,10 @@
       <w:lang w:val="es-ES"/>
     </w:rPr>
   </w:style>
-  <w:style w:type="character" w:customStyle="1" w:styleId="TitleChar">
-    <w:name w:val="Title Char"/>
-    <w:basedOn w:val="DefaultParagraphFont"/>
-    <w:link w:val="Title"/>
+  <w:style w:type="character" w:customStyle="1" w:styleId="TtuloCar">
+    <w:name w:val="Título Car"/>
+    <w:basedOn w:val="Fuentedeprrafopredeter"/>
+    <w:link w:val="Ttulo"/>
     <w:uiPriority w:val="10"/>
     <w:rsid w:val="00FF13C9"/>
     <w:rPr>
@@ -14794,11 +15208,11 @@
       <w:szCs w:val="80"/>
     </w:rPr>
   </w:style>
-  <w:style w:type="paragraph" w:styleId="Subtitle">
+  <w:style w:type="paragraph" w:styleId="Subttulo">
     <w:name w:val="Subtitle"/>
     <w:basedOn w:val="Normal"/>
     <w:next w:val="Normal"/>
-    <w:link w:val="SubtitleChar"/>
+    <w:link w:val="SubttuloCar"/>
     <w:uiPriority w:val="11"/>
     <w:qFormat/>
     <w:rsid w:val="00FF13C9"/>
@@ -14816,10 +15230,10 @@
       <w:lang w:val="es-ES"/>
     </w:rPr>
   </w:style>
-  <w:style w:type="character" w:customStyle="1" w:styleId="SubtitleChar">
-    <w:name w:val="Subtitle Char"/>
-    <w:basedOn w:val="DefaultParagraphFont"/>
-    <w:link w:val="Subtitle"/>
+  <w:style w:type="character" w:customStyle="1" w:styleId="SubttuloCar">
+    <w:name w:val="Subtítulo Car"/>
+    <w:basedOn w:val="Fuentedeprrafopredeter"/>
+    <w:link w:val="Subttulo"/>
     <w:uiPriority w:val="11"/>
     <w:rsid w:val="00FF13C9"/>
     <w:rPr>
@@ -14829,9 +15243,9 @@
       <w:szCs w:val="30"/>
     </w:rPr>
   </w:style>
-  <w:style w:type="character" w:styleId="Strong">
+  <w:style w:type="character" w:styleId="Textoennegrita">
     <w:name w:val="Strong"/>
-    <w:basedOn w:val="DefaultParagraphFont"/>
+    <w:basedOn w:val="Fuentedeprrafopredeter"/>
     <w:uiPriority w:val="22"/>
     <w:qFormat/>
     <w:rsid w:val="00FF13C9"/>
@@ -14840,9 +15254,9 @@
       <w:bCs/>
     </w:rPr>
   </w:style>
-  <w:style w:type="character" w:styleId="Emphasis">
+  <w:style w:type="character" w:styleId="nfasis">
     <w:name w:val="Emphasis"/>
-    <w:basedOn w:val="DefaultParagraphFont"/>
+    <w:basedOn w:val="Fuentedeprrafopredeter"/>
     <w:uiPriority w:val="20"/>
     <w:qFormat/>
     <w:rsid w:val="00FF13C9"/>
@@ -14851,9 +15265,9 @@
       <w:iCs/>
     </w:rPr>
   </w:style>
-  <w:style w:type="paragraph" w:styleId="NoSpacing">
+  <w:style w:type="paragraph" w:styleId="Sinespaciado">
     <w:name w:val="No Spacing"/>
-    <w:link w:val="NoSpacingChar"/>
+    <w:link w:val="SinespaciadoCar"/>
     <w:uiPriority w:val="1"/>
     <w:qFormat/>
     <w:rsid w:val="00FF13C9"/>
@@ -14866,11 +15280,11 @@
       <w:szCs w:val="21"/>
     </w:rPr>
   </w:style>
-  <w:style w:type="paragraph" w:styleId="Quote">
+  <w:style w:type="paragraph" w:styleId="Cita">
     <w:name w:val="Quote"/>
     <w:basedOn w:val="Normal"/>
     <w:next w:val="Normal"/>
-    <w:link w:val="QuoteChar"/>
+    <w:link w:val="CitaCar"/>
     <w:uiPriority w:val="29"/>
     <w:qFormat/>
     <w:rsid w:val="00FF13C9"/>
@@ -14888,10 +15302,10 @@
       <w:lang w:val="es-ES"/>
     </w:rPr>
   </w:style>
-  <w:style w:type="character" w:customStyle="1" w:styleId="QuoteChar">
-    <w:name w:val="Quote Char"/>
-    <w:basedOn w:val="DefaultParagraphFont"/>
-    <w:link w:val="Quote"/>
+  <w:style w:type="character" w:customStyle="1" w:styleId="CitaCar">
+    <w:name w:val="Cita Car"/>
+    <w:basedOn w:val="Fuentedeprrafopredeter"/>
+    <w:link w:val="Cita"/>
     <w:uiPriority w:val="29"/>
     <w:rsid w:val="00FF13C9"/>
     <w:rPr>
@@ -14902,11 +15316,11 @@
       <w:szCs w:val="21"/>
     </w:rPr>
   </w:style>
-  <w:style w:type="paragraph" w:styleId="IntenseQuote">
+  <w:style w:type="paragraph" w:styleId="Citadestacada">
     <w:name w:val="Intense Quote"/>
     <w:basedOn w:val="Normal"/>
     <w:next w:val="Normal"/>
-    <w:link w:val="IntenseQuoteChar"/>
+    <w:link w:val="CitadestacadaCar"/>
     <w:uiPriority w:val="30"/>
     <w:qFormat/>
     <w:rsid w:val="00FF13C9"/>
@@ -14923,10 +15337,10 @@
       <w:lang w:val="es-ES"/>
     </w:rPr>
   </w:style>
-  <w:style w:type="character" w:customStyle="1" w:styleId="IntenseQuoteChar">
-    <w:name w:val="Intense Quote Char"/>
-    <w:basedOn w:val="DefaultParagraphFont"/>
-    <w:link w:val="IntenseQuote"/>
+  <w:style w:type="character" w:customStyle="1" w:styleId="CitadestacadaCar">
+    <w:name w:val="Cita destacada Car"/>
+    <w:basedOn w:val="Fuentedeprrafopredeter"/>
+    <w:link w:val="Citadestacada"/>
     <w:uiPriority w:val="30"/>
     <w:rsid w:val="00FF13C9"/>
     <w:rPr>
@@ -14936,9 +15350,9 @@
       <w:szCs w:val="28"/>
     </w:rPr>
   </w:style>
-  <w:style w:type="character" w:styleId="SubtleEmphasis">
+  <w:style w:type="character" w:styleId="nfasissutil">
     <w:name w:val="Subtle Emphasis"/>
-    <w:basedOn w:val="DefaultParagraphFont"/>
+    <w:basedOn w:val="Fuentedeprrafopredeter"/>
     <w:uiPriority w:val="19"/>
     <w:qFormat/>
     <w:rsid w:val="00FF13C9"/>
@@ -14948,9 +15362,9 @@
       <w:color w:val="595959" w:themeColor="text1" w:themeTint="A6"/>
     </w:rPr>
   </w:style>
-  <w:style w:type="character" w:styleId="IntenseEmphasis">
+  <w:style w:type="character" w:styleId="nfasisintenso">
     <w:name w:val="Intense Emphasis"/>
-    <w:basedOn w:val="DefaultParagraphFont"/>
+    <w:basedOn w:val="Fuentedeprrafopredeter"/>
     <w:uiPriority w:val="21"/>
     <w:qFormat/>
     <w:rsid w:val="00FF13C9"/>
@@ -14961,9 +15375,9 @@
       <w:iCs/>
     </w:rPr>
   </w:style>
-  <w:style w:type="character" w:styleId="SubtleReference">
+  <w:style w:type="character" w:styleId="Referenciasutil">
     <w:name w:val="Subtle Reference"/>
-    <w:basedOn w:val="DefaultParagraphFont"/>
+    <w:basedOn w:val="Fuentedeprrafopredeter"/>
     <w:uiPriority w:val="31"/>
     <w:qFormat/>
     <w:rsid w:val="00FF13C9"/>
@@ -14972,9 +15386,9 @@
       <w:color w:val="404040" w:themeColor="text1" w:themeTint="BF"/>
     </w:rPr>
   </w:style>
-  <w:style w:type="character" w:styleId="IntenseReference">
+  <w:style w:type="character" w:styleId="Referenciaintensa">
     <w:name w:val="Intense Reference"/>
-    <w:basedOn w:val="DefaultParagraphFont"/>
+    <w:basedOn w:val="Fuentedeprrafopredeter"/>
     <w:uiPriority w:val="32"/>
     <w:qFormat/>
     <w:rsid w:val="00FF13C9"/>
@@ -14985,9 +15399,9 @@
       <w:u w:val="single"/>
     </w:rPr>
   </w:style>
-  <w:style w:type="character" w:styleId="BookTitle">
+  <w:style w:type="character" w:styleId="Ttulodellibro">
     <w:name w:val="Book Title"/>
-    <w:basedOn w:val="DefaultParagraphFont"/>
+    <w:basedOn w:val="Fuentedeprrafopredeter"/>
     <w:uiPriority w:val="33"/>
     <w:qFormat/>
     <w:rsid w:val="00FF13C9"/>
@@ -14997,9 +15411,9 @@
       <w:smallCaps/>
     </w:rPr>
   </w:style>
-  <w:style w:type="paragraph" w:styleId="TOCHeading">
+  <w:style w:type="paragraph" w:styleId="TtuloTDC">
     <w:name w:val="TOC Heading"/>
-    <w:basedOn w:val="Heading1"/>
+    <w:basedOn w:val="Ttulo1"/>
     <w:next w:val="Normal"/>
     <w:uiPriority w:val="39"/>
     <w:unhideWhenUsed/>
@@ -15012,7 +15426,7 @@
       <w:outlineLvl w:val="9"/>
     </w:pPr>
   </w:style>
-  <w:style w:type="paragraph" w:styleId="ListParagraph">
+  <w:style w:type="paragraph" w:styleId="Prrafodelista">
     <w:name w:val="List Paragraph"/>
     <w:basedOn w:val="Normal"/>
     <w:uiPriority w:val="34"/>
@@ -15030,10 +15444,10 @@
       <w:lang w:val="es-ES"/>
     </w:rPr>
   </w:style>
-  <w:style w:type="paragraph" w:styleId="BalloonText">
+  <w:style w:type="paragraph" w:styleId="Textodeglobo">
     <w:name w:val="Balloon Text"/>
     <w:basedOn w:val="Normal"/>
-    <w:link w:val="BalloonTextChar"/>
+    <w:link w:val="TextodegloboCar"/>
     <w:uiPriority w:val="99"/>
     <w:semiHidden/>
     <w:unhideWhenUsed/>
@@ -15048,10 +15462,10 @@
       <w:lang w:val="es-ES"/>
     </w:rPr>
   </w:style>
-  <w:style w:type="character" w:customStyle="1" w:styleId="BalloonTextChar">
-    <w:name w:val="Balloon Text Char"/>
-    <w:basedOn w:val="DefaultParagraphFont"/>
-    <w:link w:val="BalloonText"/>
+  <w:style w:type="character" w:customStyle="1" w:styleId="TextodegloboCar">
+    <w:name w:val="Texto de globo Car"/>
+    <w:basedOn w:val="Fuentedeprrafopredeter"/>
+    <w:link w:val="Textodeglobo"/>
     <w:uiPriority w:val="99"/>
     <w:semiHidden/>
     <w:rsid w:val="00FF13C9"/>
@@ -15061,7 +15475,7 @@
       <w:szCs w:val="18"/>
     </w:rPr>
   </w:style>
-  <w:style w:type="paragraph" w:styleId="Revision">
+  <w:style w:type="paragraph" w:styleId="Revisin">
     <w:name w:val="Revision"/>
     <w:hidden/>
     <w:uiPriority w:val="99"/>
@@ -15092,10 +15506,10 @@
       <w:szCs w:val="24"/>
     </w:rPr>
   </w:style>
-  <w:style w:type="paragraph" w:styleId="Header">
+  <w:style w:type="paragraph" w:styleId="Encabezado">
     <w:name w:val="header"/>
     <w:basedOn w:val="Normal"/>
-    <w:link w:val="HeaderChar"/>
+    <w:link w:val="EncabezadoCar"/>
     <w:uiPriority w:val="99"/>
     <w:unhideWhenUsed/>
     <w:rsid w:val="00FF13C9"/>
@@ -15113,10 +15527,10 @@
       <w:lang w:val="es-ES"/>
     </w:rPr>
   </w:style>
-  <w:style w:type="character" w:customStyle="1" w:styleId="HeaderChar">
-    <w:name w:val="Header Char"/>
-    <w:basedOn w:val="DefaultParagraphFont"/>
-    <w:link w:val="Header"/>
+  <w:style w:type="character" w:customStyle="1" w:styleId="EncabezadoCar">
+    <w:name w:val="Encabezado Car"/>
+    <w:basedOn w:val="Fuentedeprrafopredeter"/>
+    <w:link w:val="Encabezado"/>
     <w:uiPriority w:val="99"/>
     <w:rsid w:val="00FF13C9"/>
     <w:rPr>
@@ -15125,10 +15539,10 @@
       <w:szCs w:val="21"/>
     </w:rPr>
   </w:style>
-  <w:style w:type="paragraph" w:styleId="Footer">
+  <w:style w:type="paragraph" w:styleId="Piedepgina">
     <w:name w:val="footer"/>
     <w:basedOn w:val="Normal"/>
-    <w:link w:val="FooterChar"/>
+    <w:link w:val="PiedepginaCar"/>
     <w:uiPriority w:val="99"/>
     <w:unhideWhenUsed/>
     <w:rsid w:val="00FF13C9"/>
@@ -15146,10 +15560,10 @@
       <w:lang w:val="es-ES"/>
     </w:rPr>
   </w:style>
-  <w:style w:type="character" w:customStyle="1" w:styleId="FooterChar">
-    <w:name w:val="Footer Char"/>
-    <w:basedOn w:val="DefaultParagraphFont"/>
-    <w:link w:val="Footer"/>
+  <w:style w:type="character" w:customStyle="1" w:styleId="PiedepginaCar">
+    <w:name w:val="Pie de página Car"/>
+    <w:basedOn w:val="Fuentedeprrafopredeter"/>
+    <w:link w:val="Piedepgina"/>
     <w:uiPriority w:val="99"/>
     <w:rsid w:val="00FF13C9"/>
     <w:rPr>
@@ -15158,9 +15572,9 @@
       <w:szCs w:val="21"/>
     </w:rPr>
   </w:style>
-  <w:style w:type="character" w:styleId="CommentReference">
+  <w:style w:type="character" w:styleId="Refdecomentario">
     <w:name w:val="annotation reference"/>
-    <w:basedOn w:val="DefaultParagraphFont"/>
+    <w:basedOn w:val="Fuentedeprrafopredeter"/>
     <w:uiPriority w:val="99"/>
     <w:semiHidden/>
     <w:unhideWhenUsed/>
@@ -15170,10 +15584,10 @@
       <w:szCs w:val="16"/>
     </w:rPr>
   </w:style>
-  <w:style w:type="paragraph" w:styleId="CommentText">
+  <w:style w:type="paragraph" w:styleId="Textocomentario">
     <w:name w:val="annotation text"/>
     <w:basedOn w:val="Normal"/>
-    <w:link w:val="CommentTextChar"/>
+    <w:link w:val="TextocomentarioCar"/>
     <w:uiPriority w:val="99"/>
     <w:semiHidden/>
     <w:unhideWhenUsed/>
@@ -15188,10 +15602,10 @@
       <w:lang w:val="es-ES"/>
     </w:rPr>
   </w:style>
-  <w:style w:type="character" w:customStyle="1" w:styleId="CommentTextChar">
-    <w:name w:val="Comment Text Char"/>
-    <w:basedOn w:val="DefaultParagraphFont"/>
-    <w:link w:val="CommentText"/>
+  <w:style w:type="character" w:customStyle="1" w:styleId="TextocomentarioCar">
+    <w:name w:val="Texto comentario Car"/>
+    <w:basedOn w:val="Fuentedeprrafopredeter"/>
+    <w:link w:val="Textocomentario"/>
     <w:uiPriority w:val="99"/>
     <w:semiHidden/>
     <w:rsid w:val="00FF13C9"/>
@@ -15201,11 +15615,11 @@
       <w:szCs w:val="20"/>
     </w:rPr>
   </w:style>
-  <w:style w:type="paragraph" w:styleId="CommentSubject">
+  <w:style w:type="paragraph" w:styleId="Asuntodelcomentario">
     <w:name w:val="annotation subject"/>
-    <w:basedOn w:val="CommentText"/>
-    <w:next w:val="CommentText"/>
-    <w:link w:val="CommentSubjectChar"/>
+    <w:basedOn w:val="Textocomentario"/>
+    <w:next w:val="Textocomentario"/>
+    <w:link w:val="AsuntodelcomentarioCar"/>
     <w:uiPriority w:val="99"/>
     <w:semiHidden/>
     <w:unhideWhenUsed/>
@@ -15215,10 +15629,10 @@
       <w:bCs/>
     </w:rPr>
   </w:style>
-  <w:style w:type="character" w:customStyle="1" w:styleId="CommentSubjectChar">
-    <w:name w:val="Comment Subject Char"/>
-    <w:basedOn w:val="CommentTextChar"/>
-    <w:link w:val="CommentSubject"/>
+  <w:style w:type="character" w:customStyle="1" w:styleId="AsuntodelcomentarioCar">
+    <w:name w:val="Asunto del comentario Car"/>
+    <w:basedOn w:val="TextocomentarioCar"/>
+    <w:link w:val="Asuntodelcomentario"/>
     <w:uiPriority w:val="99"/>
     <w:semiHidden/>
     <w:rsid w:val="00FF13C9"/>
@@ -15230,9 +15644,9 @@
       <w:szCs w:val="20"/>
     </w:rPr>
   </w:style>
-  <w:style w:type="table" w:styleId="TableGrid">
+  <w:style w:type="table" w:styleId="Tablaconcuadrcula">
     <w:name w:val="Table Grid"/>
-    <w:basedOn w:val="TableNormal"/>
+    <w:basedOn w:val="Tablanormal"/>
     <w:uiPriority w:val="39"/>
     <w:rsid w:val="00FF13C9"/>
     <w:pPr>
@@ -15254,10 +15668,10 @@
       </w:tblBorders>
     </w:tblPr>
   </w:style>
-  <w:style w:type="character" w:customStyle="1" w:styleId="NoSpacingChar">
-    <w:name w:val="No Spacing Char"/>
-    <w:basedOn w:val="DefaultParagraphFont"/>
-    <w:link w:val="NoSpacing"/>
+  <w:style w:type="character" w:customStyle="1" w:styleId="SinespaciadoCar">
+    <w:name w:val="Sin espaciado Car"/>
+    <w:basedOn w:val="Fuentedeprrafopredeter"/>
+    <w:link w:val="Sinespaciado"/>
     <w:uiPriority w:val="1"/>
     <w:rsid w:val="00FF13C9"/>
     <w:rPr>
@@ -15266,9 +15680,9 @@
       <w:szCs w:val="21"/>
     </w:rPr>
   </w:style>
-  <w:style w:type="table" w:styleId="GridTable4-Accent2">
+  <w:style w:type="table" w:styleId="Tabladecuadrcula4-nfasis2">
     <w:name w:val="Grid Table 4 Accent 2"/>
-    <w:basedOn w:val="TableNormal"/>
+    <w:basedOn w:val="Tablanormal"/>
     <w:uiPriority w:val="49"/>
     <w:rsid w:val="00FF13C9"/>
     <w:pPr>
@@ -15347,9 +15761,9 @@
       </w:tcPr>
     </w:tblStylePr>
   </w:style>
-  <w:style w:type="table" w:styleId="GridTable5Dark-Accent2">
+  <w:style w:type="table" w:styleId="Tabladecuadrcula5oscura-nfasis2">
     <w:name w:val="Grid Table 5 Dark Accent 2"/>
-    <w:basedOn w:val="TableGrid8"/>
+    <w:basedOn w:val="Tablaconcuadrcula8"/>
     <w:uiPriority w:val="50"/>
     <w:rsid w:val="00FF13C9"/>
     <w:pPr>
@@ -15459,9 +15873,9 @@
       </w:tcPr>
     </w:tblStylePr>
   </w:style>
-  <w:style w:type="table" w:styleId="TableGrid8">
+  <w:style w:type="table" w:styleId="Tablaconcuadrcula8">
     <w:name w:val="Table Grid 8"/>
-    <w:basedOn w:val="TableNormal"/>
+    <w:basedOn w:val="Tablanormal"/>
     <w:uiPriority w:val="99"/>
     <w:semiHidden/>
     <w:unhideWhenUsed/>
@@ -15531,9 +15945,9 @@
       </w:tcPr>
     </w:tblStylePr>
   </w:style>
-  <w:style w:type="table" w:styleId="GridTable2-Accent2">
+  <w:style w:type="table" w:styleId="Tabladecuadrcula2-nfasis2">
     <w:name w:val="Grid Table 2 Accent 2"/>
-    <w:basedOn w:val="TableNormal"/>
+    <w:basedOn w:val="Tablanormal"/>
     <w:uiPriority w:val="47"/>
     <w:rsid w:val="00FF13C9"/>
     <w:pPr>
@@ -15611,7 +16025,7 @@
       </w:tcPr>
     </w:tblStylePr>
   </w:style>
-  <w:style w:type="paragraph" w:styleId="TOC1">
+  <w:style w:type="paragraph" w:styleId="TDC1">
     <w:name w:val="toc 1"/>
     <w:basedOn w:val="Normal"/>
     <w:next w:val="Normal"/>
@@ -15629,7 +16043,7 @@
       <w:lang w:val="es-ES"/>
     </w:rPr>
   </w:style>
-  <w:style w:type="paragraph" w:styleId="TOC2">
+  <w:style w:type="paragraph" w:styleId="TDC2">
     <w:name w:val="toc 2"/>
     <w:basedOn w:val="Normal"/>
     <w:next w:val="Normal"/>
@@ -15648,7 +16062,7 @@
       <w:lang w:val="es-ES"/>
     </w:rPr>
   </w:style>
-  <w:style w:type="paragraph" w:styleId="TOC3">
+  <w:style w:type="paragraph" w:styleId="TDC3">
     <w:name w:val="toc 3"/>
     <w:basedOn w:val="Normal"/>
     <w:next w:val="Normal"/>
@@ -15667,9 +16081,9 @@
       <w:lang w:val="es-ES"/>
     </w:rPr>
   </w:style>
-  <w:style w:type="character" w:styleId="Hyperlink">
+  <w:style w:type="character" w:styleId="Hipervnculo">
     <w:name w:val="Hyperlink"/>
-    <w:basedOn w:val="DefaultParagraphFont"/>
+    <w:basedOn w:val="Fuentedeprrafopredeter"/>
     <w:uiPriority w:val="99"/>
     <w:unhideWhenUsed/>
     <w:rsid w:val="00FF13C9"/>
@@ -15678,9 +16092,9 @@
       <w:u w:val="single"/>
     </w:rPr>
   </w:style>
-  <w:style w:type="character" w:styleId="UnresolvedMention">
+  <w:style w:type="character" w:customStyle="1" w:styleId="UnresolvedMention">
     <w:name w:val="Unresolved Mention"/>
-    <w:basedOn w:val="DefaultParagraphFont"/>
+    <w:basedOn w:val="Fuentedeprrafopredeter"/>
     <w:uiPriority w:val="99"/>
     <w:semiHidden/>
     <w:unhideWhenUsed/>
@@ -15690,9 +16104,9 @@
       <w:shd w:val="clear" w:color="auto" w:fill="E1DFDD"/>
     </w:rPr>
   </w:style>
-  <w:style w:type="table" w:styleId="GridTable2-Accent1">
+  <w:style w:type="table" w:styleId="Tabladecuadrcula2-nfasis1">
     <w:name w:val="Grid Table 2 Accent 1"/>
-    <w:basedOn w:val="TableNormal"/>
+    <w:basedOn w:val="Tablanormal"/>
     <w:uiPriority w:val="47"/>
     <w:rsid w:val="00FF13C9"/>
     <w:pPr>
@@ -15770,9 +16184,9 @@
       </w:tcPr>
     </w:tblStylePr>
   </w:style>
-  <w:style w:type="table" w:styleId="PlainTable1">
+  <w:style w:type="table" w:styleId="Tablanormal1">
     <w:name w:val="Plain Table 1"/>
-    <w:basedOn w:val="TableNormal"/>
+    <w:basedOn w:val="Tablanormal"/>
     <w:uiPriority w:val="41"/>
     <w:rsid w:val="00FF13C9"/>
     <w:pPr>

</xml_diff>